<commit_message>
first changes to pottery
</commit_message>
<xml_diff>
--- a/ANFORDERUNGEN/iDAIfield_19.04.docx
+++ b/ANFORDERUNGEN/iDAIfield_19.04.docx
@@ -1,6 +1,6 @@
 
 <file path=word/document.xml><?xml version="1.0" encoding="utf-8"?>
-<w:document xmlns:wpc="http://schemas.microsoft.com/office/word/2010/wordprocessingCanvas" xmlns:mc="http://schemas.openxmlformats.org/markup-compatibility/2006" xmlns:o="urn:schemas-microsoft-com:office:office" xmlns:r="http://schemas.openxmlformats.org/officeDocument/2006/relationships" xmlns:m="http://schemas.openxmlformats.org/officeDocument/2006/math" xmlns:v="urn:schemas-microsoft-com:vml" xmlns:wp14="http://schemas.microsoft.com/office/word/2010/wordprocessingDrawing" xmlns:wp="http://schemas.openxmlformats.org/drawingml/2006/wordprocessingDrawing" xmlns:w10="urn:schemas-microsoft-com:office:word" xmlns:w="http://schemas.openxmlformats.org/wordprocessingml/2006/main" xmlns:w14="http://schemas.microsoft.com/office/word/2010/wordml" xmlns:wpg="http://schemas.microsoft.com/office/word/2010/wordprocessingGroup" xmlns:wpi="http://schemas.microsoft.com/office/word/2010/wordprocessingInk" xmlns:wne="http://schemas.microsoft.com/office/word/2006/wordml" xmlns:wps="http://schemas.microsoft.com/office/word/2010/wordprocessingShape" mc:Ignorable="w14 wp14">
+<w:document xmlns:wpc="http://schemas.microsoft.com/office/word/2010/wordprocessingCanvas" xmlns:cx="http://schemas.microsoft.com/office/drawing/2014/chartex" xmlns:cx1="http://schemas.microsoft.com/office/drawing/2015/9/8/chartex" xmlns:cx2="http://schemas.microsoft.com/office/drawing/2015/10/21/chartex" xmlns:cx3="http://schemas.microsoft.com/office/drawing/2016/5/9/chartex" xmlns:cx4="http://schemas.microsoft.com/office/drawing/2016/5/10/chartex" xmlns:cx5="http://schemas.microsoft.com/office/drawing/2016/5/11/chartex" xmlns:cx6="http://schemas.microsoft.com/office/drawing/2016/5/12/chartex" xmlns:cx7="http://schemas.microsoft.com/office/drawing/2016/5/13/chartex" xmlns:cx8="http://schemas.microsoft.com/office/drawing/2016/5/14/chartex" xmlns:mc="http://schemas.openxmlformats.org/markup-compatibility/2006" xmlns:aink="http://schemas.microsoft.com/office/drawing/2016/ink" xmlns:am3d="http://schemas.microsoft.com/office/drawing/2017/model3d" xmlns:o="urn:schemas-microsoft-com:office:office" xmlns:r="http://schemas.openxmlformats.org/officeDocument/2006/relationships" xmlns:m="http://schemas.openxmlformats.org/officeDocument/2006/math" xmlns:v="urn:schemas-microsoft-com:vml" xmlns:wp14="http://schemas.microsoft.com/office/word/2010/wordprocessingDrawing" xmlns:wp="http://schemas.openxmlformats.org/drawingml/2006/wordprocessingDrawing" xmlns:w10="urn:schemas-microsoft-com:office:word" xmlns:w="http://schemas.openxmlformats.org/wordprocessingml/2006/main" xmlns:w14="http://schemas.microsoft.com/office/word/2010/wordml" xmlns:w15="http://schemas.microsoft.com/office/word/2012/wordml" xmlns:w16cex="http://schemas.microsoft.com/office/word/2018/wordml/cex" xmlns:w16cid="http://schemas.microsoft.com/office/word/2016/wordml/cid" xmlns:w16="http://schemas.microsoft.com/office/word/2018/wordml" xmlns:w16se="http://schemas.microsoft.com/office/word/2015/wordml/symex" xmlns:wpg="http://schemas.microsoft.com/office/word/2010/wordprocessingGroup" xmlns:wpi="http://schemas.microsoft.com/office/word/2010/wordprocessingInk" xmlns:wne="http://schemas.microsoft.com/office/word/2006/wordml" xmlns:wps="http://schemas.microsoft.com/office/word/2010/wordprocessingShape" mc:Ignorable="w14 w15 w16se w16cid w16 w16cex wp14">
   <w:body>
     <w:p>
       <w:pPr>
@@ -457,13 +457,8 @@
       </w:r>
       <w:proofErr w:type="spellEnd"/>
       <w:r>
-        <w:t xml:space="preserve"> </w:t>
-      </w:r>
-      <w:proofErr w:type="spellStart"/>
-      <w:r>
-        <w:t>naturale</w:t>
-      </w:r>
-      <w:proofErr w:type="spellEnd"/>
+        <w:t xml:space="preserve"> naturale</w:t>
+      </w:r>
     </w:p>
     <w:p>
       <w:pPr>
@@ -993,15 +988,7 @@
         <w:pStyle w:val="Listenabsatz"/>
       </w:pPr>
       <w:r>
-        <w:t xml:space="preserve">+ </w:t>
-      </w:r>
-      <w:proofErr w:type="spellStart"/>
-      <w:r>
-        <w:t>Rammkernsondagen</w:t>
-      </w:r>
-      <w:proofErr w:type="spellEnd"/>
-      <w:r>
-        <w:t xml:space="preserve"> / </w:t>
+        <w:t xml:space="preserve">+ Rammkernsondagen / </w:t>
       </w:r>
       <w:proofErr w:type="spellStart"/>
       <w:r>
@@ -1203,11 +1190,9 @@
       <w:r>
         <w:t xml:space="preserve">Natürlich anstehend / </w:t>
       </w:r>
-      <w:proofErr w:type="spellStart"/>
       <w:r>
         <w:t>Naturale</w:t>
       </w:r>
-      <w:proofErr w:type="spellEnd"/>
     </w:p>
     <w:p>
       <w:pPr>
@@ -1510,10 +1495,10 @@
           <w:lang w:val="it-IT"/>
         </w:rPr>
       </w:pPr>
-      <w:proofErr w:type="spellStart"/>
       <w:r>
         <w:t>Be</w:t>
       </w:r>
+      <w:proofErr w:type="spellStart"/>
       <w:r>
         <w:rPr>
           <w:lang w:val="it-IT"/>
@@ -1840,21 +1825,7 @@
         <w:rPr>
           <w:highlight w:val="magenta"/>
         </w:rPr>
-        <w:t xml:space="preserve">+ Pfostenloch / </w:t>
-      </w:r>
-      <w:proofErr w:type="spellStart"/>
-      <w:r>
-        <w:rPr>
-          <w:highlight w:val="magenta"/>
-        </w:rPr>
-        <w:t>Buco</w:t>
-      </w:r>
-      <w:proofErr w:type="spellEnd"/>
-      <w:r>
-        <w:rPr>
-          <w:highlight w:val="magenta"/>
-        </w:rPr>
-        <w:t xml:space="preserve"> di </w:t>
+        <w:t xml:space="preserve">+ Pfostenloch / Buco di </w:t>
       </w:r>
       <w:proofErr w:type="spellStart"/>
       <w:r>
@@ -1945,19 +1916,11 @@
           <w:lang w:val="it-IT"/>
         </w:rPr>
       </w:pPr>
-      <w:proofErr w:type="spellStart"/>
-      <w:r>
-        <w:rPr>
-          <w:lang w:val="it-IT"/>
-        </w:rPr>
-        <w:t>Datum</w:t>
-      </w:r>
-      <w:proofErr w:type="spellEnd"/>
-      <w:r>
-        <w:rPr>
-          <w:lang w:val="it-IT"/>
-        </w:rPr>
-        <w:t xml:space="preserve"> </w:t>
+      <w:r>
+        <w:rPr>
+          <w:lang w:val="it-IT"/>
+        </w:rPr>
+        <w:t xml:space="preserve">Datum </w:t>
       </w:r>
       <w:proofErr w:type="spellStart"/>
       <w:r>
@@ -2042,23 +2005,7 @@
           <w:highlight w:val="yellow"/>
           <w:lang w:val="it-IT"/>
         </w:rPr>
-        <w:t xml:space="preserve"> bei </w:t>
-      </w:r>
-      <w:proofErr w:type="spellStart"/>
-      <w:r>
-        <w:rPr>
-          <w:highlight w:val="yellow"/>
-          <w:lang w:val="it-IT"/>
-        </w:rPr>
-        <w:t>Datum</w:t>
-      </w:r>
-      <w:proofErr w:type="spellEnd"/>
-      <w:r>
-        <w:rPr>
-          <w:highlight w:val="yellow"/>
-          <w:lang w:val="it-IT"/>
-        </w:rPr>
-        <w:t xml:space="preserve"> </w:t>
+        <w:t xml:space="preserve"> bei Datum </w:t>
       </w:r>
       <w:proofErr w:type="spellStart"/>
       <w:r>
@@ -2346,16 +2293,8 @@
         <w:rPr>
           <w:lang w:val="it-IT"/>
         </w:rPr>
-        <w:t xml:space="preserve"> an / Confina </w:t>
-      </w:r>
-      <w:proofErr w:type="gramStart"/>
-      <w:r>
-        <w:rPr>
-          <w:lang w:val="it-IT"/>
-        </w:rPr>
-        <w:t>con</w:t>
-      </w:r>
-      <w:proofErr w:type="gramEnd"/>
+        <w:t xml:space="preserve"> an / Confina con</w:t>
+      </w:r>
     </w:p>
     <w:p>
       <w:pPr>
@@ -3032,13 +2971,8 @@
         <w:pStyle w:val="Listenabsatz"/>
       </w:pPr>
       <w:r>
-        <w:t xml:space="preserve">+ rot / </w:t>
-      </w:r>
-      <w:proofErr w:type="spellStart"/>
-      <w:r>
-        <w:t>rosso</w:t>
-      </w:r>
-      <w:proofErr w:type="spellEnd"/>
+        <w:t>+ rot / rosso</w:t>
+      </w:r>
     </w:p>
     <w:p>
       <w:pPr>
@@ -4011,15 +3945,15 @@
         <w:t xml:space="preserve">( </w:t>
       </w:r>
       <w:proofErr w:type="spellStart"/>
+      <w:r>
+        <w:rPr>
+          <w:highlight w:val="magenta"/>
+          <w:lang w:val="it-IT"/>
+        </w:rPr>
+        <w:t>Freitext</w:t>
+      </w:r>
+      <w:proofErr w:type="spellEnd"/>
       <w:proofErr w:type="gramEnd"/>
-      <w:r>
-        <w:rPr>
-          <w:highlight w:val="magenta"/>
-          <w:lang w:val="it-IT"/>
-        </w:rPr>
-        <w:t>Freitext</w:t>
-      </w:r>
-      <w:proofErr w:type="spellEnd"/>
       <w:r>
         <w:rPr>
           <w:highlight w:val="magenta"/>
@@ -4129,11 +4063,39 @@
         <w:t>Feinkeramik</w:t>
       </w:r>
       <w:r>
+        <w:t xml:space="preserve"> / Ceramica</w:t>
+      </w:r>
+      <w:r>
+        <w:t xml:space="preserve"> </w:t>
+      </w:r>
+      <w:proofErr w:type="spellStart"/>
+      <w:r>
+        <w:t>fine</w:t>
+      </w:r>
+      <w:proofErr w:type="spellEnd"/>
+      <w:r>
+        <w:t xml:space="preserve"> (jeweils mit nummerischen F</w:t>
+      </w:r>
+      <w:r>
+        <w:t>eldern versehen)</w:t>
+      </w:r>
+    </w:p>
+    <w:p>
+      <w:pPr>
+        <w:pStyle w:val="Listenabsatz"/>
+      </w:pPr>
+      <w:r>
+        <w:t xml:space="preserve">+ </w:t>
+      </w:r>
+      <w:r>
+        <w:t>Firnisware</w:t>
+      </w:r>
+      <w:r>
         <w:t xml:space="preserve"> / </w:t>
       </w:r>
       <w:proofErr w:type="spellStart"/>
       <w:r>
-        <w:t>Ceramica</w:t>
+        <w:t>Vernice</w:t>
       </w:r>
       <w:proofErr w:type="spellEnd"/>
       <w:r>
@@ -4141,39 +4103,6 @@
       </w:r>
       <w:proofErr w:type="spellStart"/>
       <w:r>
-        <w:t>fine</w:t>
-      </w:r>
-      <w:proofErr w:type="spellEnd"/>
-      <w:r>
-        <w:t xml:space="preserve"> (jeweils mit nummerischen F</w:t>
-      </w:r>
-      <w:r>
-        <w:t>eldern versehen)</w:t>
-      </w:r>
-    </w:p>
-    <w:p>
-      <w:pPr>
-        <w:pStyle w:val="Listenabsatz"/>
-      </w:pPr>
-      <w:r>
-        <w:t xml:space="preserve">+ </w:t>
-      </w:r>
-      <w:r>
-        <w:t>Firnisware</w:t>
-      </w:r>
-      <w:r>
-        <w:t xml:space="preserve"> / </w:t>
-      </w:r>
-      <w:proofErr w:type="spellStart"/>
-      <w:r>
-        <w:t>Vernice</w:t>
-      </w:r>
-      <w:proofErr w:type="spellEnd"/>
-      <w:r>
-        <w:t xml:space="preserve"> </w:t>
-      </w:r>
-      <w:proofErr w:type="spellStart"/>
-      <w:r>
         <w:t>nera</w:t>
       </w:r>
       <w:proofErr w:type="spellEnd"/>
@@ -4236,15 +4165,7 @@
       </w:pPr>
       <w:r>
         <w:lastRenderedPageBreak/>
-        <w:t xml:space="preserve">+ Lokale Ware / </w:t>
-      </w:r>
-      <w:proofErr w:type="spellStart"/>
-      <w:r>
-        <w:t>Locale</w:t>
-      </w:r>
-      <w:proofErr w:type="spellEnd"/>
-      <w:r>
-        <w:t xml:space="preserve"> (Stückzahlen)</w:t>
+        <w:t>+ Lokale Ware / Locale (Stückzahlen)</w:t>
       </w:r>
     </w:p>
     <w:p>
@@ -4309,15 +4230,7 @@
         </w:numPr>
       </w:pPr>
       <w:r>
-        <w:t xml:space="preserve">Gebrauchskeramik / </w:t>
-      </w:r>
-      <w:proofErr w:type="spellStart"/>
-      <w:r>
-        <w:t>Ceramica</w:t>
-      </w:r>
-      <w:proofErr w:type="spellEnd"/>
-      <w:r>
-        <w:t xml:space="preserve"> </w:t>
+        <w:t xml:space="preserve">Gebrauchskeramik / Ceramica </w:t>
       </w:r>
       <w:proofErr w:type="spellStart"/>
       <w:r>
@@ -4338,15 +4251,7 @@
       </w:r>
       <w:proofErr w:type="spellEnd"/>
       <w:r>
-        <w:t xml:space="preserve"> / da </w:t>
-      </w:r>
-      <w:proofErr w:type="spellStart"/>
-      <w:r>
-        <w:t>fuoco</w:t>
-      </w:r>
-      <w:proofErr w:type="spellEnd"/>
-      <w:r>
-        <w:t xml:space="preserve"> (Stückzahlen)</w:t>
+        <w:t xml:space="preserve"> / da fuoco (Stückzahlen)</w:t>
       </w:r>
     </w:p>
     <w:p>
@@ -4502,15 +4407,7 @@
         <w:pStyle w:val="Listenabsatz"/>
       </w:pPr>
       <w:r>
-        <w:t xml:space="preserve">+ Lampen / </w:t>
-      </w:r>
-      <w:proofErr w:type="spellStart"/>
-      <w:r>
-        <w:t>Lucerne</w:t>
-      </w:r>
-      <w:proofErr w:type="spellEnd"/>
-      <w:r>
-        <w:t xml:space="preserve"> (Stückzahlen)</w:t>
+        <w:t>+ Lampen / Lucerne (Stückzahlen)</w:t>
       </w:r>
     </w:p>
     <w:p>
@@ -4883,13 +4780,8 @@
         </w:numPr>
       </w:pPr>
       <w:r>
-        <w:t xml:space="preserve">Stein / </w:t>
-      </w:r>
-      <w:proofErr w:type="spellStart"/>
-      <w:r>
-        <w:t>Pietra</w:t>
-      </w:r>
-      <w:proofErr w:type="spellEnd"/>
+        <w:t>Stein / Pietra</w:t>
+      </w:r>
     </w:p>
     <w:p>
       <w:pPr>
@@ -5065,15 +4957,7 @@
         <w:pStyle w:val="Listenabsatz"/>
       </w:pPr>
       <w:r>
-        <w:t xml:space="preserve">+ Knochen unbearbeitet / </w:t>
-      </w:r>
-      <w:proofErr w:type="spellStart"/>
-      <w:r>
-        <w:t>Ossa</w:t>
-      </w:r>
-      <w:proofErr w:type="spellEnd"/>
-      <w:r>
-        <w:t xml:space="preserve"> non </w:t>
+        <w:t xml:space="preserve">+ Knochen unbearbeitet / Ossa non </w:t>
       </w:r>
       <w:proofErr w:type="spellStart"/>
       <w:r>
@@ -5089,15 +4973,7 @@
         <w:pStyle w:val="Listenabsatz"/>
       </w:pPr>
       <w:r>
-        <w:t xml:space="preserve">+ Knochen bearbeitet / </w:t>
-      </w:r>
-      <w:proofErr w:type="spellStart"/>
-      <w:r>
-        <w:t>Ossa</w:t>
-      </w:r>
-      <w:proofErr w:type="spellEnd"/>
-      <w:r>
-        <w:t xml:space="preserve"> </w:t>
+        <w:t xml:space="preserve">+ Knochen bearbeitet / Ossa </w:t>
       </w:r>
       <w:proofErr w:type="spellStart"/>
       <w:r>
@@ -5239,15 +5115,7 @@
         <w:pStyle w:val="Listenabsatz"/>
       </w:pPr>
       <w:r>
-        <w:t xml:space="preserve">+ Holzkohle / </w:t>
-      </w:r>
-      <w:proofErr w:type="spellStart"/>
-      <w:r>
-        <w:t>Carbone</w:t>
-      </w:r>
-      <w:proofErr w:type="spellEnd"/>
-      <w:r>
-        <w:t xml:space="preserve"> (Stückzahlen)</w:t>
+        <w:t>+ Holzkohle / Carbone (Stückzahlen)</w:t>
       </w:r>
     </w:p>
     <w:p>
@@ -5553,11 +5421,24 @@
         <w:pStyle w:val="Listenabsatz"/>
       </w:pPr>
       <w:r>
-        <w:t xml:space="preserve">+ Spätarchaik / </w:t>
-      </w:r>
-      <w:proofErr w:type="spellStart"/>
-      <w:r>
-        <w:t>Tardo</w:t>
+        <w:t xml:space="preserve">+ Spätarchaik / Tardo </w:t>
+      </w:r>
+      <w:proofErr w:type="spellStart"/>
+      <w:r>
+        <w:t>arcaico</w:t>
+      </w:r>
+      <w:proofErr w:type="spellEnd"/>
+    </w:p>
+    <w:p>
+      <w:pPr>
+        <w:pStyle w:val="Listenabsatz"/>
+      </w:pPr>
+      <w:r>
+        <w:t xml:space="preserve">+ Klassik / </w:t>
+      </w:r>
+      <w:proofErr w:type="spellStart"/>
+      <w:r>
+        <w:t>Età</w:t>
       </w:r>
       <w:proofErr w:type="spellEnd"/>
       <w:r>
@@ -5565,27 +5446,6 @@
       </w:r>
       <w:proofErr w:type="spellStart"/>
       <w:r>
-        <w:t>arcaico</w:t>
-      </w:r>
-      <w:proofErr w:type="spellEnd"/>
-    </w:p>
-    <w:p>
-      <w:pPr>
-        <w:pStyle w:val="Listenabsatz"/>
-      </w:pPr>
-      <w:r>
-        <w:t xml:space="preserve">+ Klassik / </w:t>
-      </w:r>
-      <w:proofErr w:type="spellStart"/>
-      <w:r>
-        <w:t>Età</w:t>
-      </w:r>
-      <w:proofErr w:type="spellEnd"/>
-      <w:r>
-        <w:t xml:space="preserve"> </w:t>
-      </w:r>
-      <w:proofErr w:type="spellStart"/>
-      <w:r>
         <w:t>classica</w:t>
       </w:r>
       <w:proofErr w:type="spellEnd"/>
@@ -5595,15 +5455,7 @@
         <w:pStyle w:val="Listenabsatz"/>
       </w:pPr>
       <w:r>
-        <w:t xml:space="preserve">+ Spätklassik / </w:t>
-      </w:r>
-      <w:proofErr w:type="spellStart"/>
-      <w:r>
-        <w:t>Tardo</w:t>
-      </w:r>
-      <w:proofErr w:type="spellEnd"/>
-      <w:r>
-        <w:t xml:space="preserve"> </w:t>
+        <w:t xml:space="preserve">+ Spätklassik / Tardo </w:t>
       </w:r>
       <w:proofErr w:type="spellStart"/>
       <w:r>
@@ -5645,15 +5497,7 @@
         <w:pStyle w:val="Listenabsatz"/>
       </w:pPr>
       <w:r>
-        <w:t xml:space="preserve">+ Römische Republik / </w:t>
-      </w:r>
-      <w:proofErr w:type="spellStart"/>
-      <w:r>
-        <w:t>Repubblica</w:t>
-      </w:r>
-      <w:proofErr w:type="spellEnd"/>
-      <w:r>
-        <w:t xml:space="preserve"> Romana</w:t>
+        <w:t>+ Römische Republik / Repubblica Romana</w:t>
       </w:r>
     </w:p>
     <w:p>
@@ -5853,15 +5697,7 @@
         <w:t>+ Zeitlich vor /</w:t>
       </w:r>
       <w:r>
-        <w:t xml:space="preserve"> </w:t>
-      </w:r>
-      <w:proofErr w:type="spellStart"/>
-      <w:r>
-        <w:t>Anteriore</w:t>
-      </w:r>
-      <w:proofErr w:type="spellEnd"/>
-      <w:r>
-        <w:t xml:space="preserve"> à</w:t>
+        <w:t xml:space="preserve"> Anteriore à</w:t>
       </w:r>
     </w:p>
     <w:p>
@@ -6117,10 +5953,10 @@
           <w:lang w:val="it-IT"/>
         </w:rPr>
       </w:pPr>
-      <w:proofErr w:type="spellStart"/>
       <w:r>
         <w:t>Be</w:t>
       </w:r>
+      <w:proofErr w:type="spellStart"/>
       <w:r>
         <w:rPr>
           <w:lang w:val="it-IT"/>
@@ -6419,16 +6255,8 @@
         <w:rPr>
           <w:lang w:val="it-IT"/>
         </w:rPr>
-        <w:t xml:space="preserve"> / Canale, </w:t>
-      </w:r>
-      <w:proofErr w:type="gramStart"/>
-      <w:r>
-        <w:rPr>
-          <w:lang w:val="it-IT"/>
-        </w:rPr>
-        <w:t>Conduttura</w:t>
-      </w:r>
-      <w:proofErr w:type="gramEnd"/>
+        <w:t xml:space="preserve"> / Canale, Conduttura</w:t>
+      </w:r>
     </w:p>
     <w:p>
       <w:pPr>
@@ -6719,19 +6547,11 @@
           <w:lang w:val="it-IT"/>
         </w:rPr>
       </w:pPr>
-      <w:proofErr w:type="spellStart"/>
-      <w:r>
-        <w:rPr>
-          <w:lang w:val="it-IT"/>
-        </w:rPr>
-        <w:t>Datum</w:t>
-      </w:r>
-      <w:proofErr w:type="spellEnd"/>
-      <w:r>
-        <w:rPr>
-          <w:lang w:val="it-IT"/>
-        </w:rPr>
-        <w:t xml:space="preserve"> </w:t>
+      <w:r>
+        <w:rPr>
+          <w:lang w:val="it-IT"/>
+        </w:rPr>
+        <w:t xml:space="preserve">Datum </w:t>
       </w:r>
       <w:proofErr w:type="spellStart"/>
       <w:r>
@@ -7211,24 +7031,24 @@
         <w:rPr>
           <w:lang w:val="it-IT"/>
         </w:rPr>
-        <w:t xml:space="preserve"> /</w:t>
+        <w:t xml:space="preserve"> </w:t>
       </w:r>
       <w:proofErr w:type="gramStart"/>
       <w:r>
         <w:rPr>
           <w:lang w:val="it-IT"/>
         </w:rPr>
-        <w:t xml:space="preserve">  </w:t>
-      </w:r>
+        <w:t xml:space="preserve">/  </w:t>
+      </w:r>
+      <w:r>
+        <w:rPr>
+          <w:highlight w:val="yellow"/>
+          <w:lang w:val="it-IT"/>
+        </w:rPr>
+        <w:t>(</w:t>
+      </w:r>
+      <w:proofErr w:type="spellStart"/>
       <w:proofErr w:type="gramEnd"/>
-      <w:r>
-        <w:rPr>
-          <w:highlight w:val="yellow"/>
-          <w:lang w:val="it-IT"/>
-        </w:rPr>
-        <w:t>(</w:t>
-      </w:r>
-      <w:proofErr w:type="spellStart"/>
       <w:r>
         <w:rPr>
           <w:highlight w:val="yellow"/>
@@ -8052,16 +7872,8 @@
         <w:rPr>
           <w:lang w:val="it-IT"/>
         </w:rPr>
-        <w:t xml:space="preserve">locchi messi in senso della </w:t>
-      </w:r>
-      <w:proofErr w:type="gramStart"/>
-      <w:r>
-        <w:rPr>
-          <w:lang w:val="it-IT"/>
-        </w:rPr>
-        <w:t>lunghezza</w:t>
-      </w:r>
-      <w:proofErr w:type="gramEnd"/>
+        <w:t>locchi messi in senso della lunghezza</w:t>
+      </w:r>
     </w:p>
     <w:p>
       <w:pPr>
@@ -8235,13 +8047,8 @@
         <w:pStyle w:val="Listenabsatz"/>
       </w:pPr>
       <w:r>
-        <w:t xml:space="preserve">+ Trocken / A </w:t>
-      </w:r>
-      <w:proofErr w:type="spellStart"/>
-      <w:r>
-        <w:t>secco</w:t>
-      </w:r>
-      <w:proofErr w:type="spellEnd"/>
+        <w:t>+ Trocken / A secco</w:t>
+      </w:r>
     </w:p>
     <w:p>
       <w:pPr>
@@ -8250,11 +8057,9 @@
       <w:r>
         <w:t xml:space="preserve">+ Klammern / </w:t>
       </w:r>
-      <w:proofErr w:type="spellStart"/>
       <w:r>
         <w:t>Grappe</w:t>
       </w:r>
-      <w:proofErr w:type="spellEnd"/>
     </w:p>
     <w:p>
       <w:pPr>
@@ -8867,9 +8672,11 @@
         </w:rPr>
         <w:tab/>
       </w:r>
-      <w:proofErr w:type="spellStart"/>
-      <w:r>
-        <w:rPr>
+      <w:commentRangeStart w:id="0"/>
+      <w:proofErr w:type="spellStart"/>
+      <w:r>
+        <w:rPr>
+          <w:color w:val="76923C" w:themeColor="accent3" w:themeShade="BF"/>
           <w:lang w:val="it-IT"/>
         </w:rPr>
         <w:t>Ansprache</w:t>
@@ -8877,12 +8684,29 @@
       <w:proofErr w:type="spellEnd"/>
       <w:r>
         <w:rPr>
-          <w:lang w:val="it-IT"/>
-        </w:rPr>
-        <w:t xml:space="preserve"> / Descrizione </w:t>
-      </w:r>
-      <w:r>
-        <w:rPr>
+          <w:color w:val="76923C" w:themeColor="accent3" w:themeShade="BF"/>
+          <w:lang w:val="it-IT"/>
+        </w:rPr>
+        <w:t xml:space="preserve"> / Descrizione</w:t>
+      </w:r>
+      <w:commentRangeEnd w:id="0"/>
+      <w:r>
+        <w:rPr>
+          <w:rStyle w:val="Kommentarzeichen"/>
+          <w:color w:val="76923C" w:themeColor="accent3" w:themeShade="BF"/>
+        </w:rPr>
+        <w:commentReference w:id="0"/>
+      </w:r>
+      <w:r>
+        <w:rPr>
+          <w:color w:val="76923C" w:themeColor="accent3" w:themeShade="BF"/>
+          <w:lang w:val="it-IT"/>
+        </w:rPr>
+        <w:t xml:space="preserve"> </w:t>
+      </w:r>
+      <w:r>
+        <w:rPr>
+          <w:color w:val="76923C" w:themeColor="accent3" w:themeShade="BF"/>
           <w:highlight w:val="yellow"/>
           <w:lang w:val="it-IT"/>
         </w:rPr>
@@ -8891,6 +8715,7 @@
       <w:proofErr w:type="spellStart"/>
       <w:r>
         <w:rPr>
+          <w:color w:val="76923C" w:themeColor="accent3" w:themeShade="BF"/>
           <w:highlight w:val="yellow"/>
           <w:lang w:val="it-IT"/>
         </w:rPr>
@@ -8899,6 +8724,7 @@
       <w:proofErr w:type="spellEnd"/>
       <w:r>
         <w:rPr>
+          <w:color w:val="76923C" w:themeColor="accent3" w:themeShade="BF"/>
           <w:highlight w:val="yellow"/>
           <w:lang w:val="it-IT"/>
         </w:rPr>
@@ -8909,11 +8735,13 @@
       <w:pPr>
         <w:pStyle w:val="Listenabsatz"/>
         <w:rPr>
-          <w:lang w:val="it-IT"/>
-        </w:rPr>
-      </w:pPr>
-      <w:r>
-        <w:rPr>
+          <w:color w:val="76923C" w:themeColor="accent3" w:themeShade="BF"/>
+          <w:lang w:val="it-IT"/>
+        </w:rPr>
+      </w:pPr>
+      <w:r>
+        <w:rPr>
+          <w:color w:val="76923C" w:themeColor="accent3" w:themeShade="BF"/>
           <w:lang w:val="it-IT"/>
         </w:rPr>
         <w:t xml:space="preserve">+ </w:t>
@@ -8921,12 +8749,14 @@
       <w:proofErr w:type="spellStart"/>
       <w:r>
         <w:rPr>
+          <w:color w:val="76923C" w:themeColor="accent3" w:themeShade="BF"/>
           <w:lang w:val="it-IT"/>
         </w:rPr>
         <w:t>Al</w:t>
       </w:r>
       <w:r>
         <w:rPr>
+          <w:color w:val="76923C" w:themeColor="accent3" w:themeShade="BF"/>
           <w:lang w:val="it-IT"/>
         </w:rPr>
         <w:t>abastron</w:t>
@@ -8937,11 +8767,13 @@
       <w:pPr>
         <w:pStyle w:val="Listenabsatz"/>
         <w:rPr>
-          <w:lang w:val="it-IT"/>
-        </w:rPr>
-      </w:pPr>
-      <w:r>
-        <w:rPr>
+          <w:color w:val="76923C" w:themeColor="accent3" w:themeShade="BF"/>
+          <w:lang w:val="it-IT"/>
+        </w:rPr>
+      </w:pPr>
+      <w:r>
+        <w:rPr>
+          <w:color w:val="76923C" w:themeColor="accent3" w:themeShade="BF"/>
           <w:lang w:val="it-IT"/>
         </w:rPr>
         <w:t xml:space="preserve">+ </w:t>
@@ -8949,6 +8781,7 @@
       <w:proofErr w:type="spellStart"/>
       <w:r>
         <w:rPr>
+          <w:color w:val="76923C" w:themeColor="accent3" w:themeShade="BF"/>
           <w:lang w:val="it-IT"/>
         </w:rPr>
         <w:t>Amphora</w:t>
@@ -8959,11 +8792,13 @@
       <w:pPr>
         <w:pStyle w:val="Listenabsatz"/>
         <w:rPr>
-          <w:lang w:val="it-IT"/>
-        </w:rPr>
-      </w:pPr>
-      <w:r>
-        <w:rPr>
+          <w:color w:val="76923C" w:themeColor="accent3" w:themeShade="BF"/>
+          <w:lang w:val="it-IT"/>
+        </w:rPr>
+      </w:pPr>
+      <w:r>
+        <w:rPr>
+          <w:color w:val="76923C" w:themeColor="accent3" w:themeShade="BF"/>
           <w:lang w:val="it-IT"/>
         </w:rPr>
         <w:t xml:space="preserve">+ </w:t>
@@ -8971,6 +8806,7 @@
       <w:proofErr w:type="spellStart"/>
       <w:r>
         <w:rPr>
+          <w:color w:val="76923C" w:themeColor="accent3" w:themeShade="BF"/>
           <w:lang w:val="it-IT"/>
         </w:rPr>
         <w:t>Aryballos</w:t>
@@ -8981,11 +8817,13 @@
       <w:pPr>
         <w:pStyle w:val="Listenabsatz"/>
         <w:rPr>
-          <w:lang w:val="it-IT"/>
-        </w:rPr>
-      </w:pPr>
-      <w:r>
-        <w:rPr>
+          <w:color w:val="76923C" w:themeColor="accent3" w:themeShade="BF"/>
+          <w:lang w:val="it-IT"/>
+        </w:rPr>
+      </w:pPr>
+      <w:r>
+        <w:rPr>
+          <w:color w:val="76923C" w:themeColor="accent3" w:themeShade="BF"/>
           <w:lang w:val="it-IT"/>
         </w:rPr>
         <w:t xml:space="preserve">+ </w:t>
@@ -8993,6 +8831,7 @@
       <w:proofErr w:type="spellStart"/>
       <w:r>
         <w:rPr>
+          <w:color w:val="76923C" w:themeColor="accent3" w:themeShade="BF"/>
           <w:lang w:val="it-IT"/>
         </w:rPr>
         <w:t>Askos</w:t>
@@ -9003,11 +8842,13 @@
       <w:pPr>
         <w:pStyle w:val="Listenabsatz"/>
         <w:rPr>
-          <w:lang w:val="it-IT"/>
-        </w:rPr>
-      </w:pPr>
-      <w:r>
-        <w:rPr>
+          <w:color w:val="76923C" w:themeColor="accent3" w:themeShade="BF"/>
+          <w:lang w:val="it-IT"/>
+        </w:rPr>
+      </w:pPr>
+      <w:r>
+        <w:rPr>
+          <w:color w:val="76923C" w:themeColor="accent3" w:themeShade="BF"/>
           <w:lang w:val="it-IT"/>
         </w:rPr>
         <w:t>+ Becher</w:t>
@@ -9017,11 +8858,13 @@
       <w:pPr>
         <w:pStyle w:val="Listenabsatz"/>
         <w:rPr>
-          <w:lang w:val="it-IT"/>
-        </w:rPr>
-      </w:pPr>
-      <w:r>
-        <w:rPr>
+          <w:color w:val="76923C" w:themeColor="accent3" w:themeShade="BF"/>
+          <w:lang w:val="it-IT"/>
+        </w:rPr>
+      </w:pPr>
+      <w:r>
+        <w:rPr>
+          <w:color w:val="76923C" w:themeColor="accent3" w:themeShade="BF"/>
           <w:lang w:val="it-IT"/>
         </w:rPr>
         <w:t xml:space="preserve">+ </w:t>
@@ -9029,6 +8872,7 @@
       <w:proofErr w:type="spellStart"/>
       <w:r>
         <w:rPr>
+          <w:color w:val="76923C" w:themeColor="accent3" w:themeShade="BF"/>
           <w:lang w:val="it-IT"/>
         </w:rPr>
         <w:t>Becken</w:t>
@@ -9038,13 +8882,22 @@
     <w:p>
       <w:pPr>
         <w:pStyle w:val="Listenabsatz"/>
-      </w:pPr>
-      <w:r>
+        <w:rPr>
+          <w:color w:val="76923C" w:themeColor="accent3" w:themeShade="BF"/>
+        </w:rPr>
+      </w:pPr>
+      <w:r>
+        <w:rPr>
+          <w:color w:val="76923C" w:themeColor="accent3" w:themeShade="BF"/>
+        </w:rPr>
         <w:lastRenderedPageBreak/>
         <w:t xml:space="preserve">+ </w:t>
       </w:r>
       <w:proofErr w:type="spellStart"/>
       <w:r>
+        <w:rPr>
+          <w:color w:val="76923C" w:themeColor="accent3" w:themeShade="BF"/>
+        </w:rPr>
         <w:t>Chytra</w:t>
       </w:r>
       <w:proofErr w:type="spellEnd"/>
@@ -9052,28 +8905,49 @@
     <w:p>
       <w:pPr>
         <w:pStyle w:val="Listenabsatz"/>
-      </w:pPr>
-      <w:r>
+        <w:rPr>
+          <w:color w:val="76923C" w:themeColor="accent3" w:themeShade="BF"/>
+        </w:rPr>
+      </w:pPr>
+      <w:r>
+        <w:rPr>
+          <w:color w:val="76923C" w:themeColor="accent3" w:themeShade="BF"/>
+        </w:rPr>
         <w:t>+ Deckel</w:t>
       </w:r>
     </w:p>
     <w:p>
       <w:pPr>
         <w:pStyle w:val="Listenabsatz"/>
-      </w:pPr>
-      <w:r>
+        <w:rPr>
+          <w:color w:val="76923C" w:themeColor="accent3" w:themeShade="BF"/>
+        </w:rPr>
+      </w:pPr>
+      <w:r>
+        <w:rPr>
+          <w:color w:val="76923C" w:themeColor="accent3" w:themeShade="BF"/>
+        </w:rPr>
         <w:t>+ Dinos</w:t>
       </w:r>
     </w:p>
     <w:p>
       <w:pPr>
         <w:pStyle w:val="Listenabsatz"/>
-      </w:pPr>
-      <w:r>
+        <w:rPr>
+          <w:color w:val="76923C" w:themeColor="accent3" w:themeShade="BF"/>
+        </w:rPr>
+      </w:pPr>
+      <w:r>
+        <w:rPr>
+          <w:color w:val="76923C" w:themeColor="accent3" w:themeShade="BF"/>
+        </w:rPr>
         <w:t xml:space="preserve">+ </w:t>
       </w:r>
       <w:proofErr w:type="spellStart"/>
       <w:r>
+        <w:rPr>
+          <w:color w:val="76923C" w:themeColor="accent3" w:themeShade="BF"/>
+        </w:rPr>
         <w:t>Exaleiptron</w:t>
       </w:r>
       <w:proofErr w:type="spellEnd"/>
@@ -9081,158 +8955,304 @@
     <w:p>
       <w:pPr>
         <w:pStyle w:val="Listenabsatz"/>
-      </w:pPr>
-      <w:r>
+        <w:rPr>
+          <w:color w:val="76923C" w:themeColor="accent3" w:themeShade="BF"/>
+        </w:rPr>
+      </w:pPr>
+      <w:r>
+        <w:rPr>
+          <w:color w:val="76923C" w:themeColor="accent3" w:themeShade="BF"/>
+        </w:rPr>
         <w:t>+ Flasche</w:t>
       </w:r>
     </w:p>
     <w:p>
       <w:pPr>
         <w:pStyle w:val="Listenabsatz"/>
-      </w:pPr>
-      <w:r>
+        <w:rPr>
+          <w:color w:val="76923C" w:themeColor="accent3" w:themeShade="BF"/>
+        </w:rPr>
+      </w:pPr>
+      <w:r>
+        <w:rPr>
+          <w:color w:val="76923C" w:themeColor="accent3" w:themeShade="BF"/>
+        </w:rPr>
         <w:t>+ Hydria</w:t>
       </w:r>
     </w:p>
     <w:p>
       <w:pPr>
         <w:pStyle w:val="Listenabsatz"/>
-      </w:pPr>
-      <w:r>
+        <w:rPr>
+          <w:color w:val="76923C" w:themeColor="accent3" w:themeShade="BF"/>
+        </w:rPr>
+      </w:pPr>
+      <w:r>
+        <w:rPr>
+          <w:color w:val="76923C" w:themeColor="accent3" w:themeShade="BF"/>
+        </w:rPr>
+        <w:t>+ Kanne</w:t>
+      </w:r>
+    </w:p>
+    <w:p>
+      <w:pPr>
+        <w:pStyle w:val="Listenabsatz"/>
+        <w:rPr>
+          <w:color w:val="76923C" w:themeColor="accent3" w:themeShade="BF"/>
+        </w:rPr>
+      </w:pPr>
+      <w:r>
+        <w:rPr>
+          <w:color w:val="76923C" w:themeColor="accent3" w:themeShade="BF"/>
+        </w:rPr>
+        <w:t>+ Kantharos</w:t>
+      </w:r>
+    </w:p>
+    <w:p>
+      <w:pPr>
+        <w:pStyle w:val="Listenabsatz"/>
+        <w:rPr>
+          <w:color w:val="76923C" w:themeColor="accent3" w:themeShade="BF"/>
+        </w:rPr>
+      </w:pPr>
+      <w:r>
+        <w:rPr>
+          <w:color w:val="76923C" w:themeColor="accent3" w:themeShade="BF"/>
+        </w:rPr>
+        <w:t>+ Kasserolle</w:t>
+      </w:r>
+    </w:p>
+    <w:p>
+      <w:pPr>
+        <w:pStyle w:val="Listenabsatz"/>
+        <w:rPr>
+          <w:color w:val="76923C" w:themeColor="accent3" w:themeShade="BF"/>
+        </w:rPr>
+      </w:pPr>
+      <w:r>
+        <w:rPr>
+          <w:color w:val="76923C" w:themeColor="accent3" w:themeShade="BF"/>
+        </w:rPr>
+        <w:t>+ Kochtopf</w:t>
+      </w:r>
+    </w:p>
+    <w:p>
+      <w:pPr>
+        <w:pStyle w:val="Listenabsatz"/>
+        <w:rPr>
+          <w:color w:val="76923C" w:themeColor="accent3" w:themeShade="BF"/>
+        </w:rPr>
+      </w:pPr>
+      <w:r>
+        <w:rPr>
+          <w:color w:val="76923C" w:themeColor="accent3" w:themeShade="BF"/>
+        </w:rPr>
         <w:t xml:space="preserve">+ </w:t>
       </w:r>
-      <w:r>
-        <w:t>K</w:t>
-      </w:r>
-      <w:r>
-        <w:t>anne</w:t>
-      </w:r>
-    </w:p>
-    <w:p>
-      <w:pPr>
-        <w:pStyle w:val="Listenabsatz"/>
-      </w:pPr>
-      <w:r>
-        <w:t>+ Kantharos</w:t>
-      </w:r>
-    </w:p>
-    <w:p>
-      <w:pPr>
-        <w:pStyle w:val="Listenabsatz"/>
-      </w:pPr>
-      <w:r>
-        <w:t>+ Kasserolle</w:t>
-      </w:r>
-    </w:p>
-    <w:p>
-      <w:pPr>
-        <w:pStyle w:val="Listenabsatz"/>
-      </w:pPr>
-      <w:r>
-        <w:t>+ Kochtopf</w:t>
-      </w:r>
-    </w:p>
-    <w:p>
-      <w:pPr>
-        <w:pStyle w:val="Listenabsatz"/>
-      </w:pPr>
-      <w:r>
+      <w:proofErr w:type="spellStart"/>
+      <w:r>
+        <w:rPr>
+          <w:color w:val="76923C" w:themeColor="accent3" w:themeShade="BF"/>
+        </w:rPr>
+        <w:t>Kotyle</w:t>
+      </w:r>
+      <w:proofErr w:type="spellEnd"/>
+    </w:p>
+    <w:p>
+      <w:pPr>
+        <w:pStyle w:val="Listenabsatz"/>
+        <w:rPr>
+          <w:color w:val="76923C" w:themeColor="accent3" w:themeShade="BF"/>
+        </w:rPr>
+      </w:pPr>
+      <w:r>
+        <w:rPr>
+          <w:color w:val="76923C" w:themeColor="accent3" w:themeShade="BF"/>
+        </w:rPr>
+        <w:t>+ Krater</w:t>
+      </w:r>
+    </w:p>
+    <w:p>
+      <w:pPr>
+        <w:pStyle w:val="Listenabsatz"/>
+        <w:rPr>
+          <w:color w:val="76923C" w:themeColor="accent3" w:themeShade="BF"/>
+        </w:rPr>
+      </w:pPr>
+      <w:r>
+        <w:rPr>
+          <w:color w:val="76923C" w:themeColor="accent3" w:themeShade="BF"/>
+        </w:rPr>
         <w:t xml:space="preserve">+ </w:t>
       </w:r>
       <w:proofErr w:type="spellStart"/>
       <w:r>
-        <w:t>Kotyle</w:t>
-      </w:r>
-      <w:proofErr w:type="spellEnd"/>
-    </w:p>
-    <w:p>
-      <w:pPr>
-        <w:pStyle w:val="Listenabsatz"/>
-      </w:pPr>
-      <w:r>
-        <w:t>+ Krater</w:t>
-      </w:r>
-    </w:p>
-    <w:p>
-      <w:pPr>
-        <w:pStyle w:val="Listenabsatz"/>
-      </w:pPr>
-      <w:r>
+        <w:rPr>
+          <w:color w:val="76923C" w:themeColor="accent3" w:themeShade="BF"/>
+        </w:rPr>
+        <w:t>Krateriskos</w:t>
+      </w:r>
+      <w:proofErr w:type="spellEnd"/>
+    </w:p>
+    <w:p>
+      <w:pPr>
+        <w:pStyle w:val="Listenabsatz"/>
+        <w:rPr>
+          <w:color w:val="76923C" w:themeColor="accent3" w:themeShade="BF"/>
+          <w:lang w:val="fr-FR"/>
+        </w:rPr>
+      </w:pPr>
+      <w:r>
+        <w:rPr>
+          <w:color w:val="76923C" w:themeColor="accent3" w:themeShade="BF"/>
+          <w:lang w:val="fr-FR"/>
+        </w:rPr>
+        <w:t>+ Krug</w:t>
+      </w:r>
+    </w:p>
+    <w:p>
+      <w:pPr>
+        <w:pStyle w:val="Listenabsatz"/>
+        <w:rPr>
+          <w:color w:val="76923C" w:themeColor="accent3" w:themeShade="BF"/>
+          <w:lang w:val="fr-FR"/>
+        </w:rPr>
+      </w:pPr>
+      <w:r>
+        <w:rPr>
+          <w:color w:val="76923C" w:themeColor="accent3" w:themeShade="BF"/>
+          <w:lang w:val="fr-FR"/>
+        </w:rPr>
+        <w:t>+ Kylix</w:t>
+      </w:r>
+    </w:p>
+    <w:p>
+      <w:pPr>
+        <w:pStyle w:val="Listenabsatz"/>
+        <w:rPr>
+          <w:color w:val="76923C" w:themeColor="accent3" w:themeShade="BF"/>
+          <w:lang w:val="fr-FR"/>
+        </w:rPr>
+      </w:pPr>
+      <w:r>
+        <w:rPr>
+          <w:color w:val="76923C" w:themeColor="accent3" w:themeShade="BF"/>
+          <w:lang w:val="fr-FR"/>
+        </w:rPr>
         <w:t xml:space="preserve">+ </w:t>
       </w:r>
       <w:proofErr w:type="spellStart"/>
       <w:r>
-        <w:t>Krateriskos</w:t>
-      </w:r>
-      <w:proofErr w:type="spellEnd"/>
-    </w:p>
-    <w:p>
-      <w:pPr>
-        <w:pStyle w:val="Listenabsatz"/>
-        <w:rPr>
+        <w:rPr>
+          <w:color w:val="76923C" w:themeColor="accent3" w:themeShade="BF"/>
           <w:lang w:val="fr-FR"/>
         </w:rPr>
-      </w:pPr>
-      <w:r>
-        <w:rPr>
+        <w:t>Lekythos</w:t>
+      </w:r>
+      <w:proofErr w:type="spellEnd"/>
+    </w:p>
+    <w:p>
+      <w:pPr>
+        <w:pStyle w:val="Listenabsatz"/>
+        <w:rPr>
+          <w:color w:val="76923C" w:themeColor="accent3" w:themeShade="BF"/>
           <w:lang w:val="fr-FR"/>
         </w:rPr>
+      </w:pPr>
+      <w:r>
+        <w:rPr>
+          <w:color w:val="76923C" w:themeColor="accent3" w:themeShade="BF"/>
+          <w:lang w:val="fr-FR"/>
+        </w:rPr>
         <w:t xml:space="preserve">+ </w:t>
       </w:r>
       <w:proofErr w:type="spellStart"/>
       <w:r>
         <w:rPr>
+          <w:color w:val="76923C" w:themeColor="accent3" w:themeShade="BF"/>
           <w:lang w:val="fr-FR"/>
         </w:rPr>
-        <w:t>Krug</w:t>
-      </w:r>
-      <w:proofErr w:type="spellEnd"/>
-    </w:p>
-    <w:p>
-      <w:pPr>
-        <w:pStyle w:val="Listenabsatz"/>
-        <w:rPr>
+        <w:t>Lekanis</w:t>
+      </w:r>
+      <w:proofErr w:type="spellEnd"/>
+    </w:p>
+    <w:p>
+      <w:pPr>
+        <w:pStyle w:val="Listenabsatz"/>
+        <w:rPr>
+          <w:color w:val="76923C" w:themeColor="accent3" w:themeShade="BF"/>
           <w:lang w:val="fr-FR"/>
         </w:rPr>
       </w:pPr>
       <w:r>
         <w:rPr>
+          <w:color w:val="76923C" w:themeColor="accent3" w:themeShade="BF"/>
           <w:lang w:val="fr-FR"/>
         </w:rPr>
-        <w:t>+ Kylix</w:t>
-      </w:r>
-    </w:p>
-    <w:p>
-      <w:pPr>
-        <w:pStyle w:val="Listenabsatz"/>
-        <w:rPr>
+        <w:t xml:space="preserve">+ </w:t>
+      </w:r>
+      <w:proofErr w:type="spellStart"/>
+      <w:r>
+        <w:rPr>
+          <w:color w:val="76923C" w:themeColor="accent3" w:themeShade="BF"/>
           <w:lang w:val="fr-FR"/>
         </w:rPr>
-      </w:pPr>
-      <w:r>
-        <w:rPr>
+        <w:t>Louterion</w:t>
+      </w:r>
+      <w:proofErr w:type="spellEnd"/>
+    </w:p>
+    <w:p>
+      <w:pPr>
+        <w:pStyle w:val="Listenabsatz"/>
+        <w:rPr>
+          <w:color w:val="76923C" w:themeColor="accent3" w:themeShade="BF"/>
           <w:lang w:val="fr-FR"/>
         </w:rPr>
+      </w:pPr>
+      <w:r>
+        <w:rPr>
+          <w:color w:val="76923C" w:themeColor="accent3" w:themeShade="BF"/>
+          <w:lang w:val="fr-FR"/>
+        </w:rPr>
+        <w:t>+ Loutrophore</w:t>
+      </w:r>
+    </w:p>
+    <w:p>
+      <w:pPr>
+        <w:pStyle w:val="Listenabsatz"/>
+        <w:rPr>
+          <w:color w:val="76923C" w:themeColor="accent3" w:themeShade="BF"/>
+          <w:lang w:val="fr-FR"/>
+        </w:rPr>
+      </w:pPr>
+      <w:r>
+        <w:rPr>
+          <w:color w:val="76923C" w:themeColor="accent3" w:themeShade="BF"/>
+          <w:lang w:val="fr-FR"/>
+        </w:rPr>
         <w:t xml:space="preserve">+ </w:t>
       </w:r>
       <w:proofErr w:type="spellStart"/>
       <w:r>
         <w:rPr>
+          <w:color w:val="76923C" w:themeColor="accent3" w:themeShade="BF"/>
           <w:lang w:val="fr-FR"/>
         </w:rPr>
-        <w:t>Lekythos</w:t>
-      </w:r>
-      <w:proofErr w:type="spellEnd"/>
-    </w:p>
-    <w:p>
-      <w:pPr>
-        <w:pStyle w:val="Listenabsatz"/>
-        <w:rPr>
+        <w:t>Lydion</w:t>
+      </w:r>
+      <w:proofErr w:type="spellEnd"/>
+    </w:p>
+    <w:p>
+      <w:pPr>
+        <w:pStyle w:val="Listenabsatz"/>
+        <w:rPr>
+          <w:color w:val="76923C" w:themeColor="accent3" w:themeShade="BF"/>
           <w:lang w:val="fr-FR"/>
         </w:rPr>
       </w:pPr>
       <w:r>
         <w:rPr>
+          <w:color w:val="76923C" w:themeColor="accent3" w:themeShade="BF"/>
           <w:lang w:val="fr-FR"/>
         </w:rPr>
         <w:t xml:space="preserve">+ </w:t>
@@ -9240,21 +9260,24 @@
       <w:proofErr w:type="spellStart"/>
       <w:r>
         <w:rPr>
+          <w:color w:val="76923C" w:themeColor="accent3" w:themeShade="BF"/>
           <w:lang w:val="fr-FR"/>
         </w:rPr>
-        <w:t>Lekanis</w:t>
-      </w:r>
-      <w:proofErr w:type="spellEnd"/>
-    </w:p>
-    <w:p>
-      <w:pPr>
-        <w:pStyle w:val="Listenabsatz"/>
-        <w:rPr>
+        <w:t>Napf</w:t>
+      </w:r>
+      <w:proofErr w:type="spellEnd"/>
+    </w:p>
+    <w:p>
+      <w:pPr>
+        <w:pStyle w:val="Listenabsatz"/>
+        <w:rPr>
+          <w:color w:val="76923C" w:themeColor="accent3" w:themeShade="BF"/>
           <w:lang w:val="fr-FR"/>
         </w:rPr>
       </w:pPr>
       <w:r>
         <w:rPr>
+          <w:color w:val="76923C" w:themeColor="accent3" w:themeShade="BF"/>
           <w:lang w:val="fr-FR"/>
         </w:rPr>
         <w:t xml:space="preserve">+ </w:t>
@@ -9262,21 +9285,24 @@
       <w:proofErr w:type="spellStart"/>
       <w:r>
         <w:rPr>
+          <w:color w:val="76923C" w:themeColor="accent3" w:themeShade="BF"/>
           <w:lang w:val="fr-FR"/>
         </w:rPr>
-        <w:t>Louterion</w:t>
-      </w:r>
-      <w:proofErr w:type="spellEnd"/>
-    </w:p>
-    <w:p>
-      <w:pPr>
-        <w:pStyle w:val="Listenabsatz"/>
-        <w:rPr>
+        <w:t>Oinochoe</w:t>
+      </w:r>
+      <w:proofErr w:type="spellEnd"/>
+    </w:p>
+    <w:p>
+      <w:pPr>
+        <w:pStyle w:val="Listenabsatz"/>
+        <w:rPr>
+          <w:color w:val="76923C" w:themeColor="accent3" w:themeShade="BF"/>
           <w:lang w:val="fr-FR"/>
         </w:rPr>
       </w:pPr>
       <w:r>
         <w:rPr>
+          <w:color w:val="76923C" w:themeColor="accent3" w:themeShade="BF"/>
           <w:lang w:val="fr-FR"/>
         </w:rPr>
         <w:t xml:space="preserve">+ </w:t>
@@ -9284,21 +9310,24 @@
       <w:proofErr w:type="spellStart"/>
       <w:r>
         <w:rPr>
+          <w:color w:val="76923C" w:themeColor="accent3" w:themeShade="BF"/>
           <w:lang w:val="fr-FR"/>
         </w:rPr>
-        <w:t>Loutrophore</w:t>
-      </w:r>
-      <w:proofErr w:type="spellEnd"/>
-    </w:p>
-    <w:p>
-      <w:pPr>
-        <w:pStyle w:val="Listenabsatz"/>
-        <w:rPr>
+        <w:t>Olpe</w:t>
+      </w:r>
+      <w:proofErr w:type="spellEnd"/>
+    </w:p>
+    <w:p>
+      <w:pPr>
+        <w:pStyle w:val="Listenabsatz"/>
+        <w:rPr>
+          <w:color w:val="76923C" w:themeColor="accent3" w:themeShade="BF"/>
           <w:lang w:val="fr-FR"/>
         </w:rPr>
       </w:pPr>
       <w:r>
         <w:rPr>
+          <w:color w:val="76923C" w:themeColor="accent3" w:themeShade="BF"/>
           <w:lang w:val="fr-FR"/>
         </w:rPr>
         <w:t xml:space="preserve">+ </w:t>
@@ -9306,43 +9335,65 @@
       <w:proofErr w:type="spellStart"/>
       <w:r>
         <w:rPr>
+          <w:color w:val="76923C" w:themeColor="accent3" w:themeShade="BF"/>
           <w:lang w:val="fr-FR"/>
         </w:rPr>
-        <w:t>Lydion</w:t>
-      </w:r>
-      <w:proofErr w:type="spellEnd"/>
-    </w:p>
-    <w:p>
-      <w:pPr>
-        <w:pStyle w:val="Listenabsatz"/>
-        <w:rPr>
+        <w:t>Pfanne</w:t>
+      </w:r>
+      <w:proofErr w:type="spellEnd"/>
+    </w:p>
+    <w:p>
+      <w:pPr>
+        <w:pStyle w:val="Listenabsatz"/>
+        <w:rPr>
+          <w:color w:val="76923C" w:themeColor="accent3" w:themeShade="BF"/>
           <w:lang w:val="fr-FR"/>
         </w:rPr>
       </w:pPr>
       <w:r>
         <w:rPr>
+          <w:color w:val="76923C" w:themeColor="accent3" w:themeShade="BF"/>
           <w:lang w:val="fr-FR"/>
         </w:rPr>
+        <w:t>+ Phiale</w:t>
+      </w:r>
+    </w:p>
+    <w:p>
+      <w:pPr>
+        <w:pStyle w:val="Listenabsatz"/>
+        <w:rPr>
+          <w:color w:val="76923C" w:themeColor="accent3" w:themeShade="BF"/>
+          <w:lang w:val="fr-FR"/>
+        </w:rPr>
+      </w:pPr>
+      <w:r>
+        <w:rPr>
+          <w:color w:val="76923C" w:themeColor="accent3" w:themeShade="BF"/>
+          <w:lang w:val="fr-FR"/>
+        </w:rPr>
         <w:t xml:space="preserve">+ </w:t>
       </w:r>
       <w:proofErr w:type="spellStart"/>
       <w:r>
         <w:rPr>
+          <w:color w:val="76923C" w:themeColor="accent3" w:themeShade="BF"/>
           <w:lang w:val="fr-FR"/>
         </w:rPr>
-        <w:t>Napf</w:t>
-      </w:r>
-      <w:proofErr w:type="spellEnd"/>
-    </w:p>
-    <w:p>
-      <w:pPr>
-        <w:pStyle w:val="Listenabsatz"/>
-        <w:rPr>
+        <w:t>Pithos</w:t>
+      </w:r>
+      <w:proofErr w:type="spellEnd"/>
+    </w:p>
+    <w:p>
+      <w:pPr>
+        <w:pStyle w:val="Listenabsatz"/>
+        <w:rPr>
+          <w:color w:val="76923C" w:themeColor="accent3" w:themeShade="BF"/>
           <w:lang w:val="fr-FR"/>
         </w:rPr>
       </w:pPr>
       <w:r>
         <w:rPr>
+          <w:color w:val="76923C" w:themeColor="accent3" w:themeShade="BF"/>
           <w:lang w:val="fr-FR"/>
         </w:rPr>
         <w:t xml:space="preserve">+ </w:t>
@@ -9350,243 +9401,244 @@
       <w:proofErr w:type="spellStart"/>
       <w:r>
         <w:rPr>
+          <w:color w:val="76923C" w:themeColor="accent3" w:themeShade="BF"/>
           <w:lang w:val="fr-FR"/>
         </w:rPr>
-        <w:t>Oinochoe</w:t>
-      </w:r>
-      <w:proofErr w:type="spellEnd"/>
-    </w:p>
-    <w:p>
-      <w:pPr>
-        <w:pStyle w:val="Listenabsatz"/>
-        <w:rPr>
-          <w:lang w:val="fr-FR"/>
-        </w:rPr>
-      </w:pPr>
-      <w:r>
-        <w:rPr>
-          <w:lang w:val="fr-FR"/>
+        <w:t>Pyxis</w:t>
+      </w:r>
+      <w:proofErr w:type="spellEnd"/>
+    </w:p>
+    <w:p>
+      <w:pPr>
+        <w:pStyle w:val="Listenabsatz"/>
+        <w:rPr>
+          <w:color w:val="76923C" w:themeColor="accent3" w:themeShade="BF"/>
+        </w:rPr>
+      </w:pPr>
+      <w:r>
+        <w:rPr>
+          <w:color w:val="76923C" w:themeColor="accent3" w:themeShade="BF"/>
         </w:rPr>
         <w:t xml:space="preserve">+ </w:t>
       </w:r>
       <w:proofErr w:type="spellStart"/>
       <w:r>
         <w:rPr>
-          <w:lang w:val="fr-FR"/>
-        </w:rPr>
-        <w:t>Olpe</w:t>
-      </w:r>
-      <w:proofErr w:type="spellEnd"/>
-    </w:p>
-    <w:p>
-      <w:pPr>
-        <w:pStyle w:val="Listenabsatz"/>
-        <w:rPr>
-          <w:lang w:val="fr-FR"/>
-        </w:rPr>
-      </w:pPr>
-      <w:r>
-        <w:rPr>
-          <w:lang w:val="fr-FR"/>
+          <w:color w:val="76923C" w:themeColor="accent3" w:themeShade="BF"/>
+        </w:rPr>
+        <w:t>Rython</w:t>
+      </w:r>
+      <w:proofErr w:type="spellEnd"/>
+    </w:p>
+    <w:p>
+      <w:pPr>
+        <w:pStyle w:val="Listenabsatz"/>
+        <w:rPr>
+          <w:color w:val="76923C" w:themeColor="accent3" w:themeShade="BF"/>
+        </w:rPr>
+      </w:pPr>
+      <w:r>
+        <w:rPr>
+          <w:color w:val="76923C" w:themeColor="accent3" w:themeShade="BF"/>
+        </w:rPr>
+        <w:t>+ Schale</w:t>
+      </w:r>
+    </w:p>
+    <w:p>
+      <w:pPr>
+        <w:pStyle w:val="Listenabsatz"/>
+        <w:rPr>
+          <w:color w:val="76923C" w:themeColor="accent3" w:themeShade="BF"/>
+        </w:rPr>
+      </w:pPr>
+      <w:r>
+        <w:rPr>
+          <w:color w:val="76923C" w:themeColor="accent3" w:themeShade="BF"/>
+        </w:rPr>
+        <w:t>+ Schalenskyphos</w:t>
+      </w:r>
+    </w:p>
+    <w:p>
+      <w:pPr>
+        <w:pStyle w:val="Listenabsatz"/>
+        <w:rPr>
+          <w:color w:val="76923C" w:themeColor="accent3" w:themeShade="BF"/>
+        </w:rPr>
+      </w:pPr>
+      <w:r>
+        <w:rPr>
+          <w:color w:val="76923C" w:themeColor="accent3" w:themeShade="BF"/>
+        </w:rPr>
+        <w:t>+ Schüssel</w:t>
+      </w:r>
+    </w:p>
+    <w:p>
+      <w:pPr>
+        <w:pStyle w:val="Listenabsatz"/>
+        <w:rPr>
+          <w:color w:val="76923C" w:themeColor="accent3" w:themeShade="BF"/>
+        </w:rPr>
+      </w:pPr>
+      <w:r>
+        <w:rPr>
+          <w:color w:val="76923C" w:themeColor="accent3" w:themeShade="BF"/>
+        </w:rPr>
+        <w:t>+ Sieb</w:t>
+      </w:r>
+    </w:p>
+    <w:p>
+      <w:pPr>
+        <w:pStyle w:val="Listenabsatz"/>
+        <w:rPr>
+          <w:color w:val="76923C" w:themeColor="accent3" w:themeShade="BF"/>
+        </w:rPr>
+      </w:pPr>
+      <w:r>
+        <w:rPr>
+          <w:color w:val="76923C" w:themeColor="accent3" w:themeShade="BF"/>
+        </w:rPr>
+        <w:t>+ Skyphos</w:t>
+      </w:r>
+    </w:p>
+    <w:p>
+      <w:pPr>
+        <w:pStyle w:val="Listenabsatz"/>
+        <w:rPr>
+          <w:color w:val="76923C" w:themeColor="accent3" w:themeShade="BF"/>
+        </w:rPr>
+      </w:pPr>
+      <w:r>
+        <w:rPr>
+          <w:color w:val="76923C" w:themeColor="accent3" w:themeShade="BF"/>
         </w:rPr>
         <w:t xml:space="preserve">+ </w:t>
       </w:r>
       <w:proofErr w:type="spellStart"/>
       <w:r>
         <w:rPr>
-          <w:lang w:val="fr-FR"/>
-        </w:rPr>
-        <w:t>Pfanne</w:t>
-      </w:r>
-      <w:proofErr w:type="spellEnd"/>
-    </w:p>
-    <w:p>
-      <w:pPr>
-        <w:pStyle w:val="Listenabsatz"/>
-        <w:rPr>
-          <w:lang w:val="fr-FR"/>
-        </w:rPr>
-      </w:pPr>
-      <w:r>
-        <w:rPr>
-          <w:lang w:val="fr-FR"/>
-        </w:rPr>
-        <w:t>+ Phiale</w:t>
-      </w:r>
-    </w:p>
-    <w:p>
-      <w:pPr>
-        <w:pStyle w:val="Listenabsatz"/>
-        <w:rPr>
-          <w:lang w:val="fr-FR"/>
-        </w:rPr>
-      </w:pPr>
-      <w:r>
-        <w:rPr>
-          <w:lang w:val="fr-FR"/>
+          <w:color w:val="76923C" w:themeColor="accent3" w:themeShade="BF"/>
+        </w:rPr>
+        <w:t>Stamnos</w:t>
+      </w:r>
+      <w:proofErr w:type="spellEnd"/>
+    </w:p>
+    <w:p>
+      <w:pPr>
+        <w:pStyle w:val="Listenabsatz"/>
+        <w:rPr>
+          <w:color w:val="76923C" w:themeColor="accent3" w:themeShade="BF"/>
+        </w:rPr>
+      </w:pPr>
+      <w:r>
+        <w:rPr>
+          <w:color w:val="76923C" w:themeColor="accent3" w:themeShade="BF"/>
+        </w:rPr>
+        <w:t>+ Tasse</w:t>
+      </w:r>
+    </w:p>
+    <w:p>
+      <w:pPr>
+        <w:pStyle w:val="Listenabsatz"/>
+        <w:rPr>
+          <w:color w:val="76923C" w:themeColor="accent3" w:themeShade="BF"/>
+        </w:rPr>
+      </w:pPr>
+      <w:r>
+        <w:rPr>
+          <w:color w:val="76923C" w:themeColor="accent3" w:themeShade="BF"/>
+        </w:rPr>
+        <w:t>+ Teller</w:t>
+      </w:r>
+    </w:p>
+    <w:p>
+      <w:pPr>
+        <w:pStyle w:val="Listenabsatz"/>
+        <w:rPr>
+          <w:color w:val="76923C" w:themeColor="accent3" w:themeShade="BF"/>
+        </w:rPr>
+      </w:pPr>
+      <w:r>
+        <w:rPr>
+          <w:color w:val="76923C" w:themeColor="accent3" w:themeShade="BF"/>
         </w:rPr>
         <w:t xml:space="preserve">+ </w:t>
       </w:r>
-      <w:proofErr w:type="spellStart"/>
-      <w:r>
-        <w:rPr>
-          <w:lang w:val="fr-FR"/>
-        </w:rPr>
-        <w:t>Pithos</w:t>
-      </w:r>
-      <w:proofErr w:type="spellEnd"/>
-    </w:p>
-    <w:p>
-      <w:pPr>
-        <w:pStyle w:val="Listenabsatz"/>
-        <w:rPr>
-          <w:lang w:val="fr-FR"/>
-        </w:rPr>
-      </w:pPr>
-      <w:r>
-        <w:rPr>
-          <w:lang w:val="fr-FR"/>
+      <w:r>
+        <w:rPr>
+          <w:color w:val="76923C" w:themeColor="accent3" w:themeShade="BF"/>
+        </w:rPr>
+        <w:t>O</w:t>
+      </w:r>
+      <w:r>
+        <w:rPr>
+          <w:color w:val="76923C" w:themeColor="accent3" w:themeShade="BF"/>
+        </w:rPr>
+        <w:t>ffenes Gefäß</w:t>
+      </w:r>
+    </w:p>
+    <w:p>
+      <w:pPr>
+        <w:pStyle w:val="Listenabsatz"/>
+        <w:rPr>
+          <w:color w:val="76923C" w:themeColor="accent3" w:themeShade="BF"/>
+        </w:rPr>
+      </w:pPr>
+      <w:r>
+        <w:rPr>
+          <w:color w:val="76923C" w:themeColor="accent3" w:themeShade="BF"/>
         </w:rPr>
         <w:t xml:space="preserve">+ </w:t>
       </w:r>
-      <w:proofErr w:type="spellStart"/>
-      <w:r>
-        <w:rPr>
-          <w:lang w:val="fr-FR"/>
-        </w:rPr>
-        <w:t>Pyxis</w:t>
-      </w:r>
-      <w:proofErr w:type="spellEnd"/>
-    </w:p>
-    <w:p>
-      <w:pPr>
-        <w:pStyle w:val="Listenabsatz"/>
-      </w:pPr>
-      <w:r>
+      <w:r>
+        <w:rPr>
+          <w:color w:val="76923C" w:themeColor="accent3" w:themeShade="BF"/>
+        </w:rPr>
+        <w:t>G</w:t>
+      </w:r>
+      <w:r>
+        <w:rPr>
+          <w:color w:val="76923C" w:themeColor="accent3" w:themeShade="BF"/>
+        </w:rPr>
+        <w:t>eschlossenes Gefäß</w:t>
+      </w:r>
+    </w:p>
+    <w:p>
+      <w:pPr>
+        <w:pStyle w:val="Listenabsatz"/>
+        <w:rPr>
+          <w:color w:val="76923C" w:themeColor="accent3" w:themeShade="BF"/>
+        </w:rPr>
+      </w:pPr>
+      <w:r>
+        <w:rPr>
+          <w:color w:val="76923C" w:themeColor="accent3" w:themeShade="BF"/>
+        </w:rPr>
+        <w:t>+ Sonstiges</w:t>
+      </w:r>
+    </w:p>
+    <w:p>
+      <w:pPr>
+        <w:pStyle w:val="Listenabsatz"/>
+        <w:rPr>
+          <w:color w:val="76923C" w:themeColor="accent3" w:themeShade="BF"/>
+        </w:rPr>
+      </w:pPr>
+      <w:r>
+        <w:rPr>
+          <w:color w:val="76923C" w:themeColor="accent3" w:themeShade="BF"/>
+        </w:rPr>
         <w:t xml:space="preserve">+ </w:t>
       </w:r>
-      <w:proofErr w:type="spellStart"/>
-      <w:r>
-        <w:t>Rython</w:t>
-      </w:r>
-      <w:proofErr w:type="spellEnd"/>
-    </w:p>
-    <w:p>
-      <w:pPr>
-        <w:pStyle w:val="Listenabsatz"/>
-      </w:pPr>
-      <w:r>
-        <w:t>+ Schale</w:t>
-      </w:r>
-    </w:p>
-    <w:p>
-      <w:pPr>
-        <w:pStyle w:val="Listenabsatz"/>
-      </w:pPr>
-      <w:r>
-        <w:t>+ Schalenskyphos</w:t>
-      </w:r>
-    </w:p>
-    <w:p>
-      <w:pPr>
-        <w:pStyle w:val="Listenabsatz"/>
-      </w:pPr>
-      <w:r>
-        <w:t>+ Schüssel</w:t>
-      </w:r>
-    </w:p>
-    <w:p>
-      <w:pPr>
-        <w:pStyle w:val="Listenabsatz"/>
-      </w:pPr>
-      <w:r>
-        <w:t>+ Sieb</w:t>
-      </w:r>
-    </w:p>
-    <w:p>
-      <w:pPr>
-        <w:pStyle w:val="Listenabsatz"/>
-      </w:pPr>
-      <w:r>
-        <w:t>+ Skyphos</w:t>
-      </w:r>
-    </w:p>
-    <w:p>
-      <w:pPr>
-        <w:pStyle w:val="Listenabsatz"/>
-      </w:pPr>
-      <w:r>
-        <w:t xml:space="preserve">+ </w:t>
-      </w:r>
-      <w:proofErr w:type="spellStart"/>
-      <w:r>
-        <w:t>Stamnos</w:t>
-      </w:r>
-      <w:proofErr w:type="spellEnd"/>
-    </w:p>
-    <w:p>
-      <w:pPr>
-        <w:pStyle w:val="Listenabsatz"/>
-      </w:pPr>
-      <w:r>
-        <w:t>+ Tasse</w:t>
-      </w:r>
-    </w:p>
-    <w:p>
-      <w:pPr>
-        <w:pStyle w:val="Listenabsatz"/>
-      </w:pPr>
-      <w:r>
-        <w:t>+ Teller</w:t>
-      </w:r>
-    </w:p>
-    <w:p>
-      <w:pPr>
-        <w:pStyle w:val="Listenabsatz"/>
-      </w:pPr>
-      <w:r>
-        <w:t xml:space="preserve">+ </w:t>
-      </w:r>
-      <w:r>
-        <w:t>O</w:t>
-      </w:r>
-      <w:r>
-        <w:t>ffenes Gefäß</w:t>
-      </w:r>
-    </w:p>
-    <w:p>
-      <w:pPr>
-        <w:pStyle w:val="Listenabsatz"/>
-      </w:pPr>
-      <w:r>
-        <w:t xml:space="preserve">+ </w:t>
-      </w:r>
-      <w:r>
-        <w:t>G</w:t>
-      </w:r>
-      <w:r>
-        <w:t>eschlossenes Gefäß</w:t>
-      </w:r>
-    </w:p>
-    <w:p>
-      <w:pPr>
-        <w:pStyle w:val="Listenabsatz"/>
-      </w:pPr>
-      <w:r>
-        <w:t>+ Sonstiges</w:t>
-      </w:r>
-    </w:p>
-    <w:p>
-      <w:pPr>
-        <w:pStyle w:val="Listenabsatz"/>
-      </w:pPr>
-      <w:r>
-        <w:t xml:space="preserve">+ </w:t>
-      </w:r>
-      <w:r>
+      <w:r>
+        <w:rPr>
+          <w:color w:val="76923C" w:themeColor="accent3" w:themeShade="BF"/>
+        </w:rPr>
         <w:t>U</w:t>
       </w:r>
       <w:r>
+        <w:rPr>
+          <w:color w:val="76923C" w:themeColor="accent3" w:themeShade="BF"/>
+        </w:rPr>
         <w:t>nbestimmt</w:t>
       </w:r>
     </w:p>
@@ -9719,21 +9771,7 @@
         <w:rPr>
           <w:b/>
         </w:rPr>
-        <w:t xml:space="preserve">Keramik / </w:t>
-      </w:r>
-      <w:proofErr w:type="spellStart"/>
-      <w:r>
-        <w:rPr>
-          <w:b/>
-        </w:rPr>
-        <w:t>Ceramica</w:t>
-      </w:r>
-      <w:proofErr w:type="spellEnd"/>
-      <w:r>
-        <w:rPr>
-          <w:b/>
-        </w:rPr>
-        <w:t xml:space="preserve"> – Bestimmung / </w:t>
+        <w:t xml:space="preserve">Keramik / Ceramica – Bestimmung / </w:t>
       </w:r>
       <w:proofErr w:type="spellStart"/>
       <w:r>
@@ -9764,18 +9802,28 @@
         </w:numPr>
       </w:pPr>
       <w:r>
+        <w:rPr>
+          <w:color w:val="76923C" w:themeColor="accent3" w:themeShade="BF"/>
+        </w:rPr>
         <w:t>Feinkeramik oder Grobkeramik</w:t>
       </w:r>
       <w:r>
+        <w:rPr>
+          <w:color w:val="76923C" w:themeColor="accent3" w:themeShade="BF"/>
+        </w:rPr>
         <w:t xml:space="preserve"> (</w:t>
       </w:r>
       <w:r>
         <w:rPr>
+          <w:color w:val="76923C" w:themeColor="accent3" w:themeShade="BF"/>
           <w:highlight w:val="yellow"/>
         </w:rPr>
         <w:t>nur eines anwählbar</w:t>
       </w:r>
       <w:r>
+        <w:rPr>
+          <w:color w:val="76923C" w:themeColor="accent3" w:themeShade="BF"/>
+        </w:rPr>
         <w:t>)</w:t>
       </w:r>
     </w:p>
@@ -9893,17 +9941,8 @@
           <w:highlight w:val="yellow"/>
           <w:lang w:val="it-IT"/>
         </w:rPr>
-        <w:t xml:space="preserve"> </w:t>
-      </w:r>
-      <w:proofErr w:type="gramStart"/>
-      <w:r>
-        <w:rPr>
-          <w:highlight w:val="yellow"/>
-          <w:lang w:val="it-IT"/>
-        </w:rPr>
-        <w:t>1.c</w:t>
-      </w:r>
-      <w:proofErr w:type="gramEnd"/>
+        <w:t xml:space="preserve"> 1.c</w:t>
+      </w:r>
     </w:p>
     <w:p>
       <w:pPr>
@@ -10047,21 +10086,7 @@
         <w:rPr>
           <w:highlight w:val="lightGray"/>
         </w:rPr>
-        <w:t xml:space="preserve">+ komplett + fragmentarisch + </w:t>
-      </w:r>
-      <w:proofErr w:type="spellStart"/>
-      <w:r>
-        <w:rPr>
-          <w:highlight w:val="lightGray"/>
-        </w:rPr>
-        <w:t>versintert</w:t>
-      </w:r>
-      <w:proofErr w:type="spellEnd"/>
-      <w:r>
-        <w:rPr>
-          <w:highlight w:val="lightGray"/>
-        </w:rPr>
-        <w:t xml:space="preserve"> + beschlagen + zerkratzt etc.</w:t>
+        <w:t>+ komplett + fragmentarisch + versintert + beschlagen + zerkratzt etc.</w:t>
       </w:r>
     </w:p>
     <w:p>
@@ -10376,7 +10401,6 @@
         <w:t>Checkboxes</w:t>
       </w:r>
       <w:proofErr w:type="spellEnd"/>
-      <w:proofErr w:type="gramStart"/>
       <w:r>
         <w:rPr>
           <w:highlight w:val="lightGray"/>
@@ -10384,7 +10408,6 @@
         </w:rPr>
         <w:t>)</w:t>
       </w:r>
-      <w:proofErr w:type="gramEnd"/>
     </w:p>
     <w:p>
       <w:pPr>
@@ -11602,15 +11625,7 @@
         <w:pStyle w:val="Listenabsatz"/>
       </w:pPr>
       <w:r>
-        <w:t xml:space="preserve">+ komplett + fragmentarisch + </w:t>
-      </w:r>
-      <w:proofErr w:type="spellStart"/>
-      <w:r>
-        <w:t>versintert</w:t>
-      </w:r>
-      <w:proofErr w:type="spellEnd"/>
-      <w:r>
-        <w:t xml:space="preserve"> + beschlagen + zerkratzt etc.</w:t>
+        <w:t>+ komplett + fragmentarisch + versintert + beschlagen + zerkratzt etc.</w:t>
       </w:r>
     </w:p>
     <w:p>
@@ -11969,14 +11984,7 @@
         <w:rPr>
           <w:lang w:val="it-IT"/>
         </w:rPr>
-        <w:t>..</w:t>
-      </w:r>
-      <w:proofErr w:type="gramStart"/>
-      <w:r>
-        <w:rPr>
-          <w:lang w:val="it-IT"/>
-        </w:rPr>
-        <w:t>.</w:t>
+        <w:t>...</w:t>
       </w:r>
     </w:p>
     <w:p>
@@ -11991,7 +11999,6 @@
         </w:rPr>
       </w:pPr>
       <w:proofErr w:type="spellStart"/>
-      <w:proofErr w:type="gramEnd"/>
       <w:r>
         <w:rPr>
           <w:lang w:val="it-IT"/>
@@ -12133,14 +12140,12 @@
         <w:t>Checkboxes</w:t>
       </w:r>
       <w:proofErr w:type="spellEnd"/>
-      <w:proofErr w:type="gramStart"/>
       <w:r>
         <w:rPr>
           <w:lang w:val="it-IT"/>
         </w:rPr>
         <w:t>)</w:t>
       </w:r>
-      <w:proofErr w:type="gramEnd"/>
     </w:p>
     <w:p>
       <w:pPr>
@@ -12443,8 +12448,6 @@
         </w:rPr>
         <w:t xml:space="preserve">1k. Organisch anderes </w:t>
       </w:r>
-      <w:bookmarkStart w:id="0" w:name="_GoBack"/>
-      <w:bookmarkEnd w:id="0"/>
     </w:p>
     <w:p>
       <w:pPr>
@@ -12485,9 +12488,53 @@
 </w:document>
 </file>
 
+<file path=word/comments.xml><?xml version="1.0" encoding="utf-8"?>
+<w:comments xmlns:wpc="http://schemas.microsoft.com/office/word/2010/wordprocessingCanvas" xmlns:cx="http://schemas.microsoft.com/office/drawing/2014/chartex" xmlns:cx1="http://schemas.microsoft.com/office/drawing/2015/9/8/chartex" xmlns:cx2="http://schemas.microsoft.com/office/drawing/2015/10/21/chartex" xmlns:cx3="http://schemas.microsoft.com/office/drawing/2016/5/9/chartex" xmlns:cx4="http://schemas.microsoft.com/office/drawing/2016/5/10/chartex" xmlns:cx5="http://schemas.microsoft.com/office/drawing/2016/5/11/chartex" xmlns:cx6="http://schemas.microsoft.com/office/drawing/2016/5/12/chartex" xmlns:cx7="http://schemas.microsoft.com/office/drawing/2016/5/13/chartex" xmlns:cx8="http://schemas.microsoft.com/office/drawing/2016/5/14/chartex" xmlns:mc="http://schemas.openxmlformats.org/markup-compatibility/2006" xmlns:aink="http://schemas.microsoft.com/office/drawing/2016/ink" xmlns:am3d="http://schemas.microsoft.com/office/drawing/2017/model3d" xmlns:o="urn:schemas-microsoft-com:office:office" xmlns:r="http://schemas.openxmlformats.org/officeDocument/2006/relationships" xmlns:m="http://schemas.openxmlformats.org/officeDocument/2006/math" xmlns:v="urn:schemas-microsoft-com:vml" xmlns:wp14="http://schemas.microsoft.com/office/word/2010/wordprocessingDrawing" xmlns:wp="http://schemas.openxmlformats.org/drawingml/2006/wordprocessingDrawing" xmlns:w10="urn:schemas-microsoft-com:office:word" xmlns:w="http://schemas.openxmlformats.org/wordprocessingml/2006/main" xmlns:w14="http://schemas.microsoft.com/office/word/2010/wordml" xmlns:w15="http://schemas.microsoft.com/office/word/2012/wordml" xmlns:w16cex="http://schemas.microsoft.com/office/word/2018/wordml/cex" xmlns:w16cid="http://schemas.microsoft.com/office/word/2016/wordml/cid" xmlns:w16="http://schemas.microsoft.com/office/word/2018/wordml" xmlns:w16se="http://schemas.microsoft.com/office/word/2015/wordml/symex" xmlns:wpg="http://schemas.microsoft.com/office/word/2010/wordprocessingGroup" xmlns:wpi="http://schemas.microsoft.com/office/word/2010/wordprocessingInk" xmlns:wne="http://schemas.microsoft.com/office/word/2006/wordml" xmlns:wps="http://schemas.microsoft.com/office/word/2010/wordprocessingShape" mc:Ignorable="w14 w15 w16se w16cid w16 w16cex wp14">
+  <w:comment w:id="0" w:author="Fabian Riebschläger" w:date="2020-04-28T13:13:00Z" w:initials="FR">
+    <w:p>
+      <w:pPr>
+        <w:pStyle w:val="Kommentartext"/>
+      </w:pPr>
+      <w:r>
+        <w:rPr>
+          <w:rStyle w:val="Kommentarzeichen"/>
+        </w:rPr>
+        <w:annotationRef/>
+      </w:r>
+      <w:r>
+        <w:t xml:space="preserve">Warum nicht </w:t>
+      </w:r>
+      <w:proofErr w:type="gramStart"/>
+      <w:r>
+        <w:t>Form?</w:t>
+      </w:r>
+      <w:proofErr w:type="gramEnd"/>
+    </w:p>
+  </w:comment>
+</w:comments>
+</file>
+
+<file path=word/commentsExtended.xml><?xml version="1.0" encoding="utf-8"?>
+<w15:commentsEx xmlns:wpc="http://schemas.microsoft.com/office/word/2010/wordprocessingCanvas" xmlns:cx="http://schemas.microsoft.com/office/drawing/2014/chartex" xmlns:cx1="http://schemas.microsoft.com/office/drawing/2015/9/8/chartex" xmlns:cx2="http://schemas.microsoft.com/office/drawing/2015/10/21/chartex" xmlns:cx3="http://schemas.microsoft.com/office/drawing/2016/5/9/chartex" xmlns:cx4="http://schemas.microsoft.com/office/drawing/2016/5/10/chartex" xmlns:cx5="http://schemas.microsoft.com/office/drawing/2016/5/11/chartex" xmlns:cx6="http://schemas.microsoft.com/office/drawing/2016/5/12/chartex" xmlns:cx7="http://schemas.microsoft.com/office/drawing/2016/5/13/chartex" xmlns:cx8="http://schemas.microsoft.com/office/drawing/2016/5/14/chartex" xmlns:mc="http://schemas.openxmlformats.org/markup-compatibility/2006" xmlns:aink="http://schemas.microsoft.com/office/drawing/2016/ink" xmlns:am3d="http://schemas.microsoft.com/office/drawing/2017/model3d" xmlns:o="urn:schemas-microsoft-com:office:office" xmlns:r="http://schemas.openxmlformats.org/officeDocument/2006/relationships" xmlns:m="http://schemas.openxmlformats.org/officeDocument/2006/math" xmlns:v="urn:schemas-microsoft-com:vml" xmlns:wp14="http://schemas.microsoft.com/office/word/2010/wordprocessingDrawing" xmlns:wp="http://schemas.openxmlformats.org/drawingml/2006/wordprocessingDrawing" xmlns:w10="urn:schemas-microsoft-com:office:word" xmlns:w="http://schemas.openxmlformats.org/wordprocessingml/2006/main" xmlns:w14="http://schemas.microsoft.com/office/word/2010/wordml" xmlns:w15="http://schemas.microsoft.com/office/word/2012/wordml" xmlns:w16cex="http://schemas.microsoft.com/office/word/2018/wordml/cex" xmlns:w16cid="http://schemas.microsoft.com/office/word/2016/wordml/cid" xmlns:w16="http://schemas.microsoft.com/office/word/2018/wordml" xmlns:w16se="http://schemas.microsoft.com/office/word/2015/wordml/symex" xmlns:wpg="http://schemas.microsoft.com/office/word/2010/wordprocessingGroup" xmlns:wpi="http://schemas.microsoft.com/office/word/2010/wordprocessingInk" xmlns:wne="http://schemas.microsoft.com/office/word/2006/wordml" xmlns:wps="http://schemas.microsoft.com/office/word/2010/wordprocessingShape" mc:Ignorable="w14 w15 w16se w16cid w16 w16cex wp14">
+  <w15:commentEx w15:paraId="745C68E2" w15:done="0"/>
+</w15:commentsEx>
+</file>
+
+<file path=word/commentsExtensible.xml><?xml version="1.0" encoding="utf-8"?>
+<w16cex:commentsExtensible xmlns:wpc="http://schemas.microsoft.com/office/word/2010/wordprocessingCanvas" xmlns:cx="http://schemas.microsoft.com/office/drawing/2014/chartex" xmlns:cx1="http://schemas.microsoft.com/office/drawing/2015/9/8/chartex" xmlns:cx2="http://schemas.microsoft.com/office/drawing/2015/10/21/chartex" xmlns:cx3="http://schemas.microsoft.com/office/drawing/2016/5/9/chartex" xmlns:cx4="http://schemas.microsoft.com/office/drawing/2016/5/10/chartex" xmlns:cx5="http://schemas.microsoft.com/office/drawing/2016/5/11/chartex" xmlns:cx6="http://schemas.microsoft.com/office/drawing/2016/5/12/chartex" xmlns:cx7="http://schemas.microsoft.com/office/drawing/2016/5/13/chartex" xmlns:cx8="http://schemas.microsoft.com/office/drawing/2016/5/14/chartex" xmlns:mc="http://schemas.openxmlformats.org/markup-compatibility/2006" xmlns:aink="http://schemas.microsoft.com/office/drawing/2016/ink" xmlns:am3d="http://schemas.microsoft.com/office/drawing/2017/model3d" xmlns:o="urn:schemas-microsoft-com:office:office" xmlns:r="http://schemas.openxmlformats.org/officeDocument/2006/relationships" xmlns:m="http://schemas.openxmlformats.org/officeDocument/2006/math" xmlns:v="urn:schemas-microsoft-com:vml" xmlns:wp14="http://schemas.microsoft.com/office/word/2010/wordprocessingDrawing" xmlns:wp="http://schemas.openxmlformats.org/drawingml/2006/wordprocessingDrawing" xmlns:w10="urn:schemas-microsoft-com:office:word" xmlns:w="http://schemas.openxmlformats.org/wordprocessingml/2006/main" xmlns:w14="http://schemas.microsoft.com/office/word/2010/wordml" xmlns:w15="http://schemas.microsoft.com/office/word/2012/wordml" xmlns:w16cex="http://schemas.microsoft.com/office/word/2018/wordml/cex" xmlns:w16cid="http://schemas.microsoft.com/office/word/2016/wordml/cid" xmlns:w16="http://schemas.microsoft.com/office/word/2018/wordml" xmlns:w16se="http://schemas.microsoft.com/office/word/2015/wordml/symex" xmlns:wpg="http://schemas.microsoft.com/office/word/2010/wordprocessingGroup" xmlns:wpi="http://schemas.microsoft.com/office/word/2010/wordprocessingInk" xmlns:wne="http://schemas.microsoft.com/office/word/2006/wordml" xmlns:wps="http://schemas.microsoft.com/office/word/2010/wordprocessingShape" mc:Ignorable="w14 w15 w16se w16cid w16 w16cex wp14">
+  <w16cex:commentExtensible w16cex:durableId="2252AA6E" w16cex:dateUtc="2020-04-28T11:13:00Z"/>
+</w16cex:commentsExtensible>
+</file>
+
+<file path=word/commentsIds.xml><?xml version="1.0" encoding="utf-8"?>
+<w16cid:commentsIds xmlns:wpc="http://schemas.microsoft.com/office/word/2010/wordprocessingCanvas" xmlns:cx="http://schemas.microsoft.com/office/drawing/2014/chartex" xmlns:cx1="http://schemas.microsoft.com/office/drawing/2015/9/8/chartex" xmlns:cx2="http://schemas.microsoft.com/office/drawing/2015/10/21/chartex" xmlns:cx3="http://schemas.microsoft.com/office/drawing/2016/5/9/chartex" xmlns:cx4="http://schemas.microsoft.com/office/drawing/2016/5/10/chartex" xmlns:cx5="http://schemas.microsoft.com/office/drawing/2016/5/11/chartex" xmlns:cx6="http://schemas.microsoft.com/office/drawing/2016/5/12/chartex" xmlns:cx7="http://schemas.microsoft.com/office/drawing/2016/5/13/chartex" xmlns:cx8="http://schemas.microsoft.com/office/drawing/2016/5/14/chartex" xmlns:mc="http://schemas.openxmlformats.org/markup-compatibility/2006" xmlns:aink="http://schemas.microsoft.com/office/drawing/2016/ink" xmlns:am3d="http://schemas.microsoft.com/office/drawing/2017/model3d" xmlns:o="urn:schemas-microsoft-com:office:office" xmlns:r="http://schemas.openxmlformats.org/officeDocument/2006/relationships" xmlns:m="http://schemas.openxmlformats.org/officeDocument/2006/math" xmlns:v="urn:schemas-microsoft-com:vml" xmlns:wp14="http://schemas.microsoft.com/office/word/2010/wordprocessingDrawing" xmlns:wp="http://schemas.openxmlformats.org/drawingml/2006/wordprocessingDrawing" xmlns:w10="urn:schemas-microsoft-com:office:word" xmlns:w="http://schemas.openxmlformats.org/wordprocessingml/2006/main" xmlns:w14="http://schemas.microsoft.com/office/word/2010/wordml" xmlns:w15="http://schemas.microsoft.com/office/word/2012/wordml" xmlns:w16cex="http://schemas.microsoft.com/office/word/2018/wordml/cex" xmlns:w16cid="http://schemas.microsoft.com/office/word/2016/wordml/cid" xmlns:w16="http://schemas.microsoft.com/office/word/2018/wordml" xmlns:w16se="http://schemas.microsoft.com/office/word/2015/wordml/symex" xmlns:wpg="http://schemas.microsoft.com/office/word/2010/wordprocessingGroup" xmlns:wpi="http://schemas.microsoft.com/office/word/2010/wordprocessingInk" xmlns:wne="http://schemas.microsoft.com/office/word/2006/wordml" xmlns:wps="http://schemas.microsoft.com/office/word/2010/wordprocessingShape" mc:Ignorable="w14 w15 w16se w16cid w16 w16cex wp14">
+  <w16cid:commentId w16cid:paraId="745C68E2" w16cid:durableId="2252AA6E"/>
+</w16cid:commentsIds>
+</file>
+
 <file path=word/numbering.xml><?xml version="1.0" encoding="utf-8"?>
-<w:numbering xmlns:wpc="http://schemas.microsoft.com/office/word/2010/wordprocessingCanvas" xmlns:mc="http://schemas.openxmlformats.org/markup-compatibility/2006" xmlns:o="urn:schemas-microsoft-com:office:office" xmlns:r="http://schemas.openxmlformats.org/officeDocument/2006/relationships" xmlns:m="http://schemas.openxmlformats.org/officeDocument/2006/math" xmlns:v="urn:schemas-microsoft-com:vml" xmlns:wp14="http://schemas.microsoft.com/office/word/2010/wordprocessingDrawing" xmlns:wp="http://schemas.openxmlformats.org/drawingml/2006/wordprocessingDrawing" xmlns:w10="urn:schemas-microsoft-com:office:word" xmlns:w="http://schemas.openxmlformats.org/wordprocessingml/2006/main" xmlns:w14="http://schemas.microsoft.com/office/word/2010/wordml" xmlns:wpg="http://schemas.microsoft.com/office/word/2010/wordprocessingGroup" xmlns:wpi="http://schemas.microsoft.com/office/word/2010/wordprocessingInk" xmlns:wne="http://schemas.microsoft.com/office/word/2006/wordml" xmlns:wps="http://schemas.microsoft.com/office/word/2010/wordprocessingShape" mc:Ignorable="w14 wp14">
-  <w:abstractNum w:abstractNumId="0">
+<w:numbering xmlns:wpc="http://schemas.microsoft.com/office/word/2010/wordprocessingCanvas" xmlns:cx="http://schemas.microsoft.com/office/drawing/2014/chartex" xmlns:cx1="http://schemas.microsoft.com/office/drawing/2015/9/8/chartex" xmlns:cx2="http://schemas.microsoft.com/office/drawing/2015/10/21/chartex" xmlns:cx3="http://schemas.microsoft.com/office/drawing/2016/5/9/chartex" xmlns:cx4="http://schemas.microsoft.com/office/drawing/2016/5/10/chartex" xmlns:cx5="http://schemas.microsoft.com/office/drawing/2016/5/11/chartex" xmlns:cx6="http://schemas.microsoft.com/office/drawing/2016/5/12/chartex" xmlns:cx7="http://schemas.microsoft.com/office/drawing/2016/5/13/chartex" xmlns:cx8="http://schemas.microsoft.com/office/drawing/2016/5/14/chartex" xmlns:mc="http://schemas.openxmlformats.org/markup-compatibility/2006" xmlns:aink="http://schemas.microsoft.com/office/drawing/2016/ink" xmlns:am3d="http://schemas.microsoft.com/office/drawing/2017/model3d" xmlns:o="urn:schemas-microsoft-com:office:office" xmlns:r="http://schemas.openxmlformats.org/officeDocument/2006/relationships" xmlns:m="http://schemas.openxmlformats.org/officeDocument/2006/math" xmlns:v="urn:schemas-microsoft-com:vml" xmlns:wp14="http://schemas.microsoft.com/office/word/2010/wordprocessingDrawing" xmlns:wp="http://schemas.openxmlformats.org/drawingml/2006/wordprocessingDrawing" xmlns:w10="urn:schemas-microsoft-com:office:word" xmlns:w="http://schemas.openxmlformats.org/wordprocessingml/2006/main" xmlns:w14="http://schemas.microsoft.com/office/word/2010/wordml" xmlns:w15="http://schemas.microsoft.com/office/word/2012/wordml" xmlns:w16cex="http://schemas.microsoft.com/office/word/2018/wordml/cex" xmlns:w16cid="http://schemas.microsoft.com/office/word/2016/wordml/cid" xmlns:w16="http://schemas.microsoft.com/office/word/2018/wordml" xmlns:w16se="http://schemas.microsoft.com/office/word/2015/wordml/symex" xmlns:wpg="http://schemas.microsoft.com/office/word/2010/wordprocessingGroup" xmlns:wpi="http://schemas.microsoft.com/office/word/2010/wordprocessingInk" xmlns:wne="http://schemas.microsoft.com/office/word/2006/wordml" xmlns:wps="http://schemas.microsoft.com/office/word/2010/wordprocessingShape" mc:Ignorable="w14 w15 w16se w16cid w16 w16cex wp14">
+  <w:abstractNum w:abstractNumId="0" w15:restartNumberingAfterBreak="0">
     <w:nsid w:val="0E3536DB"/>
     <w:multiLevelType w:val="hybridMultilevel"/>
     <w:tmpl w:val="32D47D2A"/>
@@ -12576,7 +12623,7 @@
       </w:pPr>
     </w:lvl>
   </w:abstractNum>
-  <w:abstractNum w:abstractNumId="1">
+  <w:abstractNum w:abstractNumId="1" w15:restartNumberingAfterBreak="0">
     <w:nsid w:val="13956F42"/>
     <w:multiLevelType w:val="hybridMultilevel"/>
     <w:tmpl w:val="6C1AB72E"/>
@@ -12665,7 +12712,7 @@
       </w:pPr>
     </w:lvl>
   </w:abstractNum>
-  <w:abstractNum w:abstractNumId="2">
+  <w:abstractNum w:abstractNumId="2" w15:restartNumberingAfterBreak="0">
     <w:nsid w:val="18B46B0A"/>
     <w:multiLevelType w:val="hybridMultilevel"/>
     <w:tmpl w:val="92CAB8D4"/>
@@ -12754,7 +12801,7 @@
       </w:pPr>
     </w:lvl>
   </w:abstractNum>
-  <w:abstractNum w:abstractNumId="3">
+  <w:abstractNum w:abstractNumId="3" w15:restartNumberingAfterBreak="0">
     <w:nsid w:val="229A1F3E"/>
     <w:multiLevelType w:val="hybridMultilevel"/>
     <w:tmpl w:val="BF5CB406"/>
@@ -12843,7 +12890,7 @@
       </w:pPr>
     </w:lvl>
   </w:abstractNum>
-  <w:abstractNum w:abstractNumId="4">
+  <w:abstractNum w:abstractNumId="4" w15:restartNumberingAfterBreak="0">
     <w:nsid w:val="23873B4D"/>
     <w:multiLevelType w:val="hybridMultilevel"/>
     <w:tmpl w:val="F7901A7E"/>
@@ -12933,7 +12980,7 @@
       </w:pPr>
     </w:lvl>
   </w:abstractNum>
-  <w:abstractNum w:abstractNumId="5">
+  <w:abstractNum w:abstractNumId="5" w15:restartNumberingAfterBreak="0">
     <w:nsid w:val="2F365669"/>
     <w:multiLevelType w:val="hybridMultilevel"/>
     <w:tmpl w:val="4BAEB668"/>
@@ -13022,7 +13069,7 @@
       </w:pPr>
     </w:lvl>
   </w:abstractNum>
-  <w:abstractNum w:abstractNumId="6">
+  <w:abstractNum w:abstractNumId="6" w15:restartNumberingAfterBreak="0">
     <w:nsid w:val="3A4D51D4"/>
     <w:multiLevelType w:val="hybridMultilevel"/>
     <w:tmpl w:val="F1482108"/>
@@ -13111,7 +13158,7 @@
       </w:pPr>
     </w:lvl>
   </w:abstractNum>
-  <w:abstractNum w:abstractNumId="7">
+  <w:abstractNum w:abstractNumId="7" w15:restartNumberingAfterBreak="0">
     <w:nsid w:val="3C082D99"/>
     <w:multiLevelType w:val="hybridMultilevel"/>
     <w:tmpl w:val="0B2272E8"/>
@@ -13201,7 +13248,7 @@
       </w:pPr>
     </w:lvl>
   </w:abstractNum>
-  <w:abstractNum w:abstractNumId="8">
+  <w:abstractNum w:abstractNumId="8" w15:restartNumberingAfterBreak="0">
     <w:nsid w:val="3D216C64"/>
     <w:multiLevelType w:val="hybridMultilevel"/>
     <w:tmpl w:val="FF0AE764"/>
@@ -13290,7 +13337,7 @@
       </w:pPr>
     </w:lvl>
   </w:abstractNum>
-  <w:abstractNum w:abstractNumId="9">
+  <w:abstractNum w:abstractNumId="9" w15:restartNumberingAfterBreak="0">
     <w:nsid w:val="40507A2B"/>
     <w:multiLevelType w:val="hybridMultilevel"/>
     <w:tmpl w:val="658E6DC0"/>
@@ -13379,7 +13426,7 @@
       </w:pPr>
     </w:lvl>
   </w:abstractNum>
-  <w:abstractNum w:abstractNumId="10">
+  <w:abstractNum w:abstractNumId="10" w15:restartNumberingAfterBreak="0">
     <w:nsid w:val="44B46BC3"/>
     <w:multiLevelType w:val="hybridMultilevel"/>
     <w:tmpl w:val="0DDE5316"/>
@@ -13469,7 +13516,7 @@
       </w:pPr>
     </w:lvl>
   </w:abstractNum>
-  <w:abstractNum w:abstractNumId="11">
+  <w:abstractNum w:abstractNumId="11" w15:restartNumberingAfterBreak="0">
     <w:nsid w:val="4F193245"/>
     <w:multiLevelType w:val="hybridMultilevel"/>
     <w:tmpl w:val="B4D86A1E"/>
@@ -13558,7 +13605,7 @@
       </w:pPr>
     </w:lvl>
   </w:abstractNum>
-  <w:abstractNum w:abstractNumId="12">
+  <w:abstractNum w:abstractNumId="12" w15:restartNumberingAfterBreak="0">
     <w:nsid w:val="50895EB8"/>
     <w:multiLevelType w:val="hybridMultilevel"/>
     <w:tmpl w:val="DF8C844E"/>
@@ -13648,7 +13695,7 @@
       </w:pPr>
     </w:lvl>
   </w:abstractNum>
-  <w:abstractNum w:abstractNumId="13">
+  <w:abstractNum w:abstractNumId="13" w15:restartNumberingAfterBreak="0">
     <w:nsid w:val="50EB7B04"/>
     <w:multiLevelType w:val="hybridMultilevel"/>
     <w:tmpl w:val="D12E48FA"/>
@@ -13737,7 +13784,7 @@
       </w:pPr>
     </w:lvl>
   </w:abstractNum>
-  <w:abstractNum w:abstractNumId="14">
+  <w:abstractNum w:abstractNumId="14" w15:restartNumberingAfterBreak="0">
     <w:nsid w:val="53AA7A8D"/>
     <w:multiLevelType w:val="hybridMultilevel"/>
     <w:tmpl w:val="CE3C4D64"/>
@@ -13826,7 +13873,7 @@
       </w:pPr>
     </w:lvl>
   </w:abstractNum>
-  <w:abstractNum w:abstractNumId="15">
+  <w:abstractNum w:abstractNumId="15" w15:restartNumberingAfterBreak="0">
     <w:nsid w:val="56CE7755"/>
     <w:multiLevelType w:val="hybridMultilevel"/>
     <w:tmpl w:val="E4680094"/>
@@ -13938,7 +13985,7 @@
       </w:rPr>
     </w:lvl>
   </w:abstractNum>
-  <w:abstractNum w:abstractNumId="16">
+  <w:abstractNum w:abstractNumId="16" w15:restartNumberingAfterBreak="0">
     <w:nsid w:val="63685DC2"/>
     <w:multiLevelType w:val="hybridMultilevel"/>
     <w:tmpl w:val="AAC25020"/>
@@ -14050,7 +14097,7 @@
       </w:rPr>
     </w:lvl>
   </w:abstractNum>
-  <w:abstractNum w:abstractNumId="17">
+  <w:abstractNum w:abstractNumId="17" w15:restartNumberingAfterBreak="0">
     <w:nsid w:val="69CB59F6"/>
     <w:multiLevelType w:val="hybridMultilevel"/>
     <w:tmpl w:val="A920BF44"/>
@@ -14139,7 +14186,7 @@
       </w:pPr>
     </w:lvl>
   </w:abstractNum>
-  <w:abstractNum w:abstractNumId="18">
+  <w:abstractNum w:abstractNumId="18" w15:restartNumberingAfterBreak="0">
     <w:nsid w:val="6CA70B6C"/>
     <w:multiLevelType w:val="hybridMultilevel"/>
     <w:tmpl w:val="AFC4A4A6"/>
@@ -14229,7 +14276,7 @@
       </w:pPr>
     </w:lvl>
   </w:abstractNum>
-  <w:abstractNum w:abstractNumId="19">
+  <w:abstractNum w:abstractNumId="19" w15:restartNumberingAfterBreak="0">
     <w:nsid w:val="6F667E4B"/>
     <w:multiLevelType w:val="hybridMultilevel"/>
     <w:tmpl w:val="3C8C51EC"/>
@@ -14319,7 +14366,7 @@
       </w:pPr>
     </w:lvl>
   </w:abstractNum>
-  <w:abstractNum w:abstractNumId="20">
+  <w:abstractNum w:abstractNumId="20" w15:restartNumberingAfterBreak="0">
     <w:nsid w:val="76EE6639"/>
     <w:multiLevelType w:val="hybridMultilevel"/>
     <w:tmpl w:val="47CA5CFA"/>
@@ -14498,8 +14545,16 @@
 </w:numbering>
 </file>
 
+<file path=word/people.xml><?xml version="1.0" encoding="utf-8"?>
+<w15:people xmlns:wpc="http://schemas.microsoft.com/office/word/2010/wordprocessingCanvas" xmlns:cx="http://schemas.microsoft.com/office/drawing/2014/chartex" xmlns:cx1="http://schemas.microsoft.com/office/drawing/2015/9/8/chartex" xmlns:cx2="http://schemas.microsoft.com/office/drawing/2015/10/21/chartex" xmlns:cx3="http://schemas.microsoft.com/office/drawing/2016/5/9/chartex" xmlns:cx4="http://schemas.microsoft.com/office/drawing/2016/5/10/chartex" xmlns:cx5="http://schemas.microsoft.com/office/drawing/2016/5/11/chartex" xmlns:cx6="http://schemas.microsoft.com/office/drawing/2016/5/12/chartex" xmlns:cx7="http://schemas.microsoft.com/office/drawing/2016/5/13/chartex" xmlns:cx8="http://schemas.microsoft.com/office/drawing/2016/5/14/chartex" xmlns:mc="http://schemas.openxmlformats.org/markup-compatibility/2006" xmlns:aink="http://schemas.microsoft.com/office/drawing/2016/ink" xmlns:am3d="http://schemas.microsoft.com/office/drawing/2017/model3d" xmlns:o="urn:schemas-microsoft-com:office:office" xmlns:r="http://schemas.openxmlformats.org/officeDocument/2006/relationships" xmlns:m="http://schemas.openxmlformats.org/officeDocument/2006/math" xmlns:v="urn:schemas-microsoft-com:vml" xmlns:wp14="http://schemas.microsoft.com/office/word/2010/wordprocessingDrawing" xmlns:wp="http://schemas.openxmlformats.org/drawingml/2006/wordprocessingDrawing" xmlns:w10="urn:schemas-microsoft-com:office:word" xmlns:w="http://schemas.openxmlformats.org/wordprocessingml/2006/main" xmlns:w14="http://schemas.microsoft.com/office/word/2010/wordml" xmlns:w15="http://schemas.microsoft.com/office/word/2012/wordml" xmlns:w16cex="http://schemas.microsoft.com/office/word/2018/wordml/cex" xmlns:w16cid="http://schemas.microsoft.com/office/word/2016/wordml/cid" xmlns:w16="http://schemas.microsoft.com/office/word/2018/wordml" xmlns:w16se="http://schemas.microsoft.com/office/word/2015/wordml/symex" xmlns:wpg="http://schemas.microsoft.com/office/word/2010/wordprocessingGroup" xmlns:wpi="http://schemas.microsoft.com/office/word/2010/wordprocessingInk" xmlns:wne="http://schemas.microsoft.com/office/word/2006/wordml" xmlns:wps="http://schemas.microsoft.com/office/word/2010/wordprocessingShape" mc:Ignorable="w14 w15 w16se w16cid w16 w16cex wp14">
+  <w15:person w15:author="Fabian Riebschläger">
+    <w15:presenceInfo w15:providerId="Windows Live" w15:userId="19da897125fc4b23"/>
+  </w15:person>
+</w15:people>
+</file>
+
 <file path=word/styles.xml><?xml version="1.0" encoding="utf-8"?>
-<w:styles xmlns:mc="http://schemas.openxmlformats.org/markup-compatibility/2006" xmlns:r="http://schemas.openxmlformats.org/officeDocument/2006/relationships" xmlns:w="http://schemas.openxmlformats.org/wordprocessingml/2006/main" xmlns:w14="http://schemas.microsoft.com/office/word/2010/wordml" mc:Ignorable="w14">
+<w:styles xmlns:mc="http://schemas.openxmlformats.org/markup-compatibility/2006" xmlns:r="http://schemas.openxmlformats.org/officeDocument/2006/relationships" xmlns:w="http://schemas.openxmlformats.org/wordprocessingml/2006/main" xmlns:w14="http://schemas.microsoft.com/office/word/2010/wordml" xmlns:w15="http://schemas.microsoft.com/office/word/2012/wordml" xmlns:w16cex="http://schemas.microsoft.com/office/word/2018/wordml/cex" xmlns:w16cid="http://schemas.microsoft.com/office/word/2016/wordml/cid" xmlns:w16="http://schemas.microsoft.com/office/word/2018/wordml" xmlns:w16se="http://schemas.microsoft.com/office/word/2015/wordml/symex" mc:Ignorable="w14 w15 w16se w16cid w16 w16cex">
   <w:docDefaults>
     <w:rPrDefault>
       <w:rPr>
@@ -14515,144 +14570,383 @@
       </w:pPr>
     </w:pPrDefault>
   </w:docDefaults>
-  <w:latentStyles w:defLockedState="0" w:defUIPriority="99" w:defSemiHidden="1" w:defUnhideWhenUsed="1" w:defQFormat="0" w:count="267">
-    <w:lsdException w:name="Normal" w:semiHidden="0" w:uiPriority="0" w:unhideWhenUsed="0" w:qFormat="1"/>
-    <w:lsdException w:name="heading 1" w:semiHidden="0" w:uiPriority="9" w:unhideWhenUsed="0" w:qFormat="1"/>
-    <w:lsdException w:name="heading 2" w:uiPriority="9" w:qFormat="1"/>
-    <w:lsdException w:name="heading 3" w:uiPriority="9" w:qFormat="1"/>
-    <w:lsdException w:name="heading 4" w:uiPriority="9" w:qFormat="1"/>
-    <w:lsdException w:name="heading 5" w:uiPriority="9" w:qFormat="1"/>
-    <w:lsdException w:name="heading 6" w:uiPriority="9" w:qFormat="1"/>
-    <w:lsdException w:name="heading 7" w:uiPriority="9" w:qFormat="1"/>
-    <w:lsdException w:name="heading 8" w:uiPriority="9" w:qFormat="1"/>
-    <w:lsdException w:name="heading 9" w:uiPriority="9" w:qFormat="1"/>
-    <w:lsdException w:name="toc 1" w:uiPriority="39"/>
-    <w:lsdException w:name="toc 2" w:uiPriority="39"/>
-    <w:lsdException w:name="toc 3" w:uiPriority="39"/>
-    <w:lsdException w:name="toc 4" w:uiPriority="39"/>
-    <w:lsdException w:name="toc 5" w:uiPriority="39"/>
-    <w:lsdException w:name="toc 6" w:uiPriority="39"/>
-    <w:lsdException w:name="toc 7" w:uiPriority="39"/>
-    <w:lsdException w:name="toc 8" w:uiPriority="39"/>
-    <w:lsdException w:name="toc 9" w:uiPriority="39"/>
-    <w:lsdException w:name="caption" w:uiPriority="35" w:qFormat="1"/>
-    <w:lsdException w:name="Title" w:semiHidden="0" w:uiPriority="10" w:unhideWhenUsed="0" w:qFormat="1"/>
-    <w:lsdException w:name="Default Paragraph Font" w:uiPriority="1"/>
-    <w:lsdException w:name="Subtitle" w:semiHidden="0" w:uiPriority="11" w:unhideWhenUsed="0" w:qFormat="1"/>
-    <w:lsdException w:name="Strong" w:semiHidden="0" w:uiPriority="22" w:unhideWhenUsed="0" w:qFormat="1"/>
-    <w:lsdException w:name="Emphasis" w:semiHidden="0" w:uiPriority="20" w:unhideWhenUsed="0" w:qFormat="1"/>
-    <w:lsdException w:name="Table Grid" w:semiHidden="0" w:uiPriority="59" w:unhideWhenUsed="0"/>
-    <w:lsdException w:name="Placeholder Text" w:unhideWhenUsed="0"/>
-    <w:lsdException w:name="No Spacing" w:semiHidden="0" w:uiPriority="1" w:unhideWhenUsed="0" w:qFormat="1"/>
-    <w:lsdException w:name="Light Shading" w:semiHidden="0" w:uiPriority="60" w:unhideWhenUsed="0"/>
-    <w:lsdException w:name="Light List" w:semiHidden="0" w:uiPriority="61" w:unhideWhenUsed="0"/>
-    <w:lsdException w:name="Light Grid" w:semiHidden="0" w:uiPriority="62" w:unhideWhenUsed="0"/>
-    <w:lsdException w:name="Medium Shading 1" w:semiHidden="0" w:uiPriority="63" w:unhideWhenUsed="0"/>
-    <w:lsdException w:name="Medium Shading 2" w:semiHidden="0" w:uiPriority="64" w:unhideWhenUsed="0"/>
-    <w:lsdException w:name="Medium List 1" w:semiHidden="0" w:uiPriority="65" w:unhideWhenUsed="0"/>
-    <w:lsdException w:name="Medium List 2" w:semiHidden="0" w:uiPriority="66" w:unhideWhenUsed="0"/>
-    <w:lsdException w:name="Medium Grid 1" w:semiHidden="0" w:uiPriority="67" w:unhideWhenUsed="0"/>
-    <w:lsdException w:name="Medium Grid 2" w:semiHidden="0" w:uiPriority="68" w:unhideWhenUsed="0"/>
-    <w:lsdException w:name="Medium Grid 3" w:semiHidden="0" w:uiPriority="69" w:unhideWhenUsed="0"/>
-    <w:lsdException w:name="Dark List" w:semiHidden="0" w:uiPriority="70" w:unhideWhenUsed="0"/>
-    <w:lsdException w:name="Colorful Shading" w:semiHidden="0" w:uiPriority="71" w:unhideWhenUsed="0"/>
-    <w:lsdException w:name="Colorful List" w:semiHidden="0" w:uiPriority="72" w:unhideWhenUsed="0"/>
-    <w:lsdException w:name="Colorful Grid" w:semiHidden="0" w:uiPriority="73" w:unhideWhenUsed="0"/>
-    <w:lsdException w:name="Light Shading Accent 1" w:semiHidden="0" w:uiPriority="60" w:unhideWhenUsed="0"/>
-    <w:lsdException w:name="Light List Accent 1" w:semiHidden="0" w:uiPriority="61" w:unhideWhenUsed="0"/>
-    <w:lsdException w:name="Light Grid Accent 1" w:semiHidden="0" w:uiPriority="62" w:unhideWhenUsed="0"/>
-    <w:lsdException w:name="Medium Shading 1 Accent 1" w:semiHidden="0" w:uiPriority="63" w:unhideWhenUsed="0"/>
-    <w:lsdException w:name="Medium Shading 2 Accent 1" w:semiHidden="0" w:uiPriority="64" w:unhideWhenUsed="0"/>
-    <w:lsdException w:name="Medium List 1 Accent 1" w:semiHidden="0" w:uiPriority="65" w:unhideWhenUsed="0"/>
-    <w:lsdException w:name="Revision" w:unhideWhenUsed="0"/>
-    <w:lsdException w:name="List Paragraph" w:semiHidden="0" w:uiPriority="34" w:unhideWhenUsed="0" w:qFormat="1"/>
-    <w:lsdException w:name="Quote" w:semiHidden="0" w:uiPriority="29" w:unhideWhenUsed="0" w:qFormat="1"/>
-    <w:lsdException w:name="Intense Quote" w:semiHidden="0" w:uiPriority="30" w:unhideWhenUsed="0" w:qFormat="1"/>
-    <w:lsdException w:name="Medium List 2 Accent 1" w:semiHidden="0" w:uiPriority="66" w:unhideWhenUsed="0"/>
-    <w:lsdException w:name="Medium Grid 1 Accent 1" w:semiHidden="0" w:uiPriority="67" w:unhideWhenUsed="0"/>
-    <w:lsdException w:name="Medium Grid 2 Accent 1" w:semiHidden="0" w:uiPriority="68" w:unhideWhenUsed="0"/>
-    <w:lsdException w:name="Medium Grid 3 Accent 1" w:semiHidden="0" w:uiPriority="69" w:unhideWhenUsed="0"/>
-    <w:lsdException w:name="Dark List Accent 1" w:semiHidden="0" w:uiPriority="70" w:unhideWhenUsed="0"/>
-    <w:lsdException w:name="Colorful Shading Accent 1" w:semiHidden="0" w:uiPriority="71" w:unhideWhenUsed="0"/>
-    <w:lsdException w:name="Colorful List Accent 1" w:semiHidden="0" w:uiPriority="72" w:unhideWhenUsed="0"/>
-    <w:lsdException w:name="Colorful Grid Accent 1" w:semiHidden="0" w:uiPriority="73" w:unhideWhenUsed="0"/>
-    <w:lsdException w:name="Light Shading Accent 2" w:semiHidden="0" w:uiPriority="60" w:unhideWhenUsed="0"/>
-    <w:lsdException w:name="Light List Accent 2" w:semiHidden="0" w:uiPriority="61" w:unhideWhenUsed="0"/>
-    <w:lsdException w:name="Light Grid Accent 2" w:semiHidden="0" w:uiPriority="62" w:unhideWhenUsed="0"/>
-    <w:lsdException w:name="Medium Shading 1 Accent 2" w:semiHidden="0" w:uiPriority="63" w:unhideWhenUsed="0"/>
-    <w:lsdException w:name="Medium Shading 2 Accent 2" w:semiHidden="0" w:uiPriority="64" w:unhideWhenUsed="0"/>
-    <w:lsdException w:name="Medium List 1 Accent 2" w:semiHidden="0" w:uiPriority="65" w:unhideWhenUsed="0"/>
-    <w:lsdException w:name="Medium List 2 Accent 2" w:semiHidden="0" w:uiPriority="66" w:unhideWhenUsed="0"/>
-    <w:lsdException w:name="Medium Grid 1 Accent 2" w:semiHidden="0" w:uiPriority="67" w:unhideWhenUsed="0"/>
-    <w:lsdException w:name="Medium Grid 2 Accent 2" w:semiHidden="0" w:uiPriority="68" w:unhideWhenUsed="0"/>
-    <w:lsdException w:name="Medium Grid 3 Accent 2" w:semiHidden="0" w:uiPriority="69" w:unhideWhenUsed="0"/>
-    <w:lsdException w:name="Dark List Accent 2" w:semiHidden="0" w:uiPriority="70" w:unhideWhenUsed="0"/>
-    <w:lsdException w:name="Colorful Shading Accent 2" w:semiHidden="0" w:uiPriority="71" w:unhideWhenUsed="0"/>
-    <w:lsdException w:name="Colorful List Accent 2" w:semiHidden="0" w:uiPriority="72" w:unhideWhenUsed="0"/>
-    <w:lsdException w:name="Colorful Grid Accent 2" w:semiHidden="0" w:uiPriority="73" w:unhideWhenUsed="0"/>
-    <w:lsdException w:name="Light Shading Accent 3" w:semiHidden="0" w:uiPriority="60" w:unhideWhenUsed="0"/>
-    <w:lsdException w:name="Light List Accent 3" w:semiHidden="0" w:uiPriority="61" w:unhideWhenUsed="0"/>
-    <w:lsdException w:name="Light Grid Accent 3" w:semiHidden="0" w:uiPriority="62" w:unhideWhenUsed="0"/>
-    <w:lsdException w:name="Medium Shading 1 Accent 3" w:semiHidden="0" w:uiPriority="63" w:unhideWhenUsed="0"/>
-    <w:lsdException w:name="Medium Shading 2 Accent 3" w:semiHidden="0" w:uiPriority="64" w:unhideWhenUsed="0"/>
-    <w:lsdException w:name="Medium List 1 Accent 3" w:semiHidden="0" w:uiPriority="65" w:unhideWhenUsed="0"/>
-    <w:lsdException w:name="Medium List 2 Accent 3" w:semiHidden="0" w:uiPriority="66" w:unhideWhenUsed="0"/>
-    <w:lsdException w:name="Medium Grid 1 Accent 3" w:semiHidden="0" w:uiPriority="67" w:unhideWhenUsed="0"/>
-    <w:lsdException w:name="Medium Grid 2 Accent 3" w:semiHidden="0" w:uiPriority="68" w:unhideWhenUsed="0"/>
-    <w:lsdException w:name="Medium Grid 3 Accent 3" w:semiHidden="0" w:uiPriority="69" w:unhideWhenUsed="0"/>
-    <w:lsdException w:name="Dark List Accent 3" w:semiHidden="0" w:uiPriority="70" w:unhideWhenUsed="0"/>
-    <w:lsdException w:name="Colorful Shading Accent 3" w:semiHidden="0" w:uiPriority="71" w:unhideWhenUsed="0"/>
-    <w:lsdException w:name="Colorful List Accent 3" w:semiHidden="0" w:uiPriority="72" w:unhideWhenUsed="0"/>
-    <w:lsdException w:name="Colorful Grid Accent 3" w:semiHidden="0" w:uiPriority="73" w:unhideWhenUsed="0"/>
-    <w:lsdException w:name="Light Shading Accent 4" w:semiHidden="0" w:uiPriority="60" w:unhideWhenUsed="0"/>
-    <w:lsdException w:name="Light List Accent 4" w:semiHidden="0" w:uiPriority="61" w:unhideWhenUsed="0"/>
-    <w:lsdException w:name="Light Grid Accent 4" w:semiHidden="0" w:uiPriority="62" w:unhideWhenUsed="0"/>
-    <w:lsdException w:name="Medium Shading 1 Accent 4" w:semiHidden="0" w:uiPriority="63" w:unhideWhenUsed="0"/>
-    <w:lsdException w:name="Medium Shading 2 Accent 4" w:semiHidden="0" w:uiPriority="64" w:unhideWhenUsed="0"/>
-    <w:lsdException w:name="Medium List 1 Accent 4" w:semiHidden="0" w:uiPriority="65" w:unhideWhenUsed="0"/>
-    <w:lsdException w:name="Medium List 2 Accent 4" w:semiHidden="0" w:uiPriority="66" w:unhideWhenUsed="0"/>
-    <w:lsdException w:name="Medium Grid 1 Accent 4" w:semiHidden="0" w:uiPriority="67" w:unhideWhenUsed="0"/>
-    <w:lsdException w:name="Medium Grid 2 Accent 4" w:semiHidden="0" w:uiPriority="68" w:unhideWhenUsed="0"/>
-    <w:lsdException w:name="Medium Grid 3 Accent 4" w:semiHidden="0" w:uiPriority="69" w:unhideWhenUsed="0"/>
-    <w:lsdException w:name="Dark List Accent 4" w:semiHidden="0" w:uiPriority="70" w:unhideWhenUsed="0"/>
-    <w:lsdException w:name="Colorful Shading Accent 4" w:semiHidden="0" w:uiPriority="71" w:unhideWhenUsed="0"/>
-    <w:lsdException w:name="Colorful List Accent 4" w:semiHidden="0" w:uiPriority="72" w:unhideWhenUsed="0"/>
-    <w:lsdException w:name="Colorful Grid Accent 4" w:semiHidden="0" w:uiPriority="73" w:unhideWhenUsed="0"/>
-    <w:lsdException w:name="Light Shading Accent 5" w:semiHidden="0" w:uiPriority="60" w:unhideWhenUsed="0"/>
-    <w:lsdException w:name="Light List Accent 5" w:semiHidden="0" w:uiPriority="61" w:unhideWhenUsed="0"/>
-    <w:lsdException w:name="Light Grid Accent 5" w:semiHidden="0" w:uiPriority="62" w:unhideWhenUsed="0"/>
-    <w:lsdException w:name="Medium Shading 1 Accent 5" w:semiHidden="0" w:uiPriority="63" w:unhideWhenUsed="0"/>
-    <w:lsdException w:name="Medium Shading 2 Accent 5" w:semiHidden="0" w:uiPriority="64" w:unhideWhenUsed="0"/>
-    <w:lsdException w:name="Medium List 1 Accent 5" w:semiHidden="0" w:uiPriority="65" w:unhideWhenUsed="0"/>
-    <w:lsdException w:name="Medium List 2 Accent 5" w:semiHidden="0" w:uiPriority="66" w:unhideWhenUsed="0"/>
-    <w:lsdException w:name="Medium Grid 1 Accent 5" w:semiHidden="0" w:uiPriority="67" w:unhideWhenUsed="0"/>
-    <w:lsdException w:name="Medium Grid 2 Accent 5" w:semiHidden="0" w:uiPriority="68" w:unhideWhenUsed="0"/>
-    <w:lsdException w:name="Medium Grid 3 Accent 5" w:semiHidden="0" w:uiPriority="69" w:unhideWhenUsed="0"/>
-    <w:lsdException w:name="Dark List Accent 5" w:semiHidden="0" w:uiPriority="70" w:unhideWhenUsed="0"/>
-    <w:lsdException w:name="Colorful Shading Accent 5" w:semiHidden="0" w:uiPriority="71" w:unhideWhenUsed="0"/>
-    <w:lsdException w:name="Colorful List Accent 5" w:semiHidden="0" w:uiPriority="72" w:unhideWhenUsed="0"/>
-    <w:lsdException w:name="Colorful Grid Accent 5" w:semiHidden="0" w:uiPriority="73" w:unhideWhenUsed="0"/>
-    <w:lsdException w:name="Light Shading Accent 6" w:semiHidden="0" w:uiPriority="60" w:unhideWhenUsed="0"/>
-    <w:lsdException w:name="Light List Accent 6" w:semiHidden="0" w:uiPriority="61" w:unhideWhenUsed="0"/>
-    <w:lsdException w:name="Light Grid Accent 6" w:semiHidden="0" w:uiPriority="62" w:unhideWhenUsed="0"/>
-    <w:lsdException w:name="Medium Shading 1 Accent 6" w:semiHidden="0" w:uiPriority="63" w:unhideWhenUsed="0"/>
-    <w:lsdException w:name="Medium Shading 2 Accent 6" w:semiHidden="0" w:uiPriority="64" w:unhideWhenUsed="0"/>
-    <w:lsdException w:name="Medium List 1 Accent 6" w:semiHidden="0" w:uiPriority="65" w:unhideWhenUsed="0"/>
-    <w:lsdException w:name="Medium List 2 Accent 6" w:semiHidden="0" w:uiPriority="66" w:unhideWhenUsed="0"/>
-    <w:lsdException w:name="Medium Grid 1 Accent 6" w:semiHidden="0" w:uiPriority="67" w:unhideWhenUsed="0"/>
-    <w:lsdException w:name="Medium Grid 2 Accent 6" w:semiHidden="0" w:uiPriority="68" w:unhideWhenUsed="0"/>
-    <w:lsdException w:name="Medium Grid 3 Accent 6" w:semiHidden="0" w:uiPriority="69" w:unhideWhenUsed="0"/>
-    <w:lsdException w:name="Dark List Accent 6" w:semiHidden="0" w:uiPriority="70" w:unhideWhenUsed="0"/>
-    <w:lsdException w:name="Colorful Shading Accent 6" w:semiHidden="0" w:uiPriority="71" w:unhideWhenUsed="0"/>
-    <w:lsdException w:name="Colorful List Accent 6" w:semiHidden="0" w:uiPriority="72" w:unhideWhenUsed="0"/>
-    <w:lsdException w:name="Colorful Grid Accent 6" w:semiHidden="0" w:uiPriority="73" w:unhideWhenUsed="0"/>
-    <w:lsdException w:name="Subtle Emphasis" w:semiHidden="0" w:uiPriority="19" w:unhideWhenUsed="0" w:qFormat="1"/>
-    <w:lsdException w:name="Intense Emphasis" w:semiHidden="0" w:uiPriority="21" w:unhideWhenUsed="0" w:qFormat="1"/>
-    <w:lsdException w:name="Subtle Reference" w:semiHidden="0" w:uiPriority="31" w:unhideWhenUsed="0" w:qFormat="1"/>
-    <w:lsdException w:name="Intense Reference" w:semiHidden="0" w:uiPriority="32" w:unhideWhenUsed="0" w:qFormat="1"/>
-    <w:lsdException w:name="Book Title" w:semiHidden="0" w:uiPriority="33" w:unhideWhenUsed="0" w:qFormat="1"/>
-    <w:lsdException w:name="Bibliography" w:uiPriority="37"/>
-    <w:lsdException w:name="TOC Heading" w:uiPriority="39" w:qFormat="1"/>
+  <w:latentStyles w:defLockedState="0" w:defUIPriority="99" w:defSemiHidden="0" w:defUnhideWhenUsed="0" w:defQFormat="0" w:count="376">
+    <w:lsdException w:name="Normal" w:uiPriority="0" w:qFormat="1"/>
+    <w:lsdException w:name="heading 1" w:uiPriority="9" w:qFormat="1"/>
+    <w:lsdException w:name="heading 2" w:semiHidden="1" w:uiPriority="9" w:unhideWhenUsed="1" w:qFormat="1"/>
+    <w:lsdException w:name="heading 3" w:semiHidden="1" w:uiPriority="9" w:unhideWhenUsed="1" w:qFormat="1"/>
+    <w:lsdException w:name="heading 4" w:semiHidden="1" w:uiPriority="9" w:unhideWhenUsed="1" w:qFormat="1"/>
+    <w:lsdException w:name="heading 5" w:semiHidden="1" w:uiPriority="9" w:unhideWhenUsed="1" w:qFormat="1"/>
+    <w:lsdException w:name="heading 6" w:semiHidden="1" w:uiPriority="9" w:unhideWhenUsed="1" w:qFormat="1"/>
+    <w:lsdException w:name="heading 7" w:semiHidden="1" w:uiPriority="9" w:unhideWhenUsed="1" w:qFormat="1"/>
+    <w:lsdException w:name="heading 8" w:semiHidden="1" w:uiPriority="9" w:unhideWhenUsed="1" w:qFormat="1"/>
+    <w:lsdException w:name="heading 9" w:semiHidden="1" w:uiPriority="9" w:unhideWhenUsed="1" w:qFormat="1"/>
+    <w:lsdException w:name="index 1" w:semiHidden="1" w:unhideWhenUsed="1"/>
+    <w:lsdException w:name="index 2" w:semiHidden="1" w:unhideWhenUsed="1"/>
+    <w:lsdException w:name="index 3" w:semiHidden="1" w:unhideWhenUsed="1"/>
+    <w:lsdException w:name="index 4" w:semiHidden="1" w:unhideWhenUsed="1"/>
+    <w:lsdException w:name="index 5" w:semiHidden="1" w:unhideWhenUsed="1"/>
+    <w:lsdException w:name="index 6" w:semiHidden="1" w:unhideWhenUsed="1"/>
+    <w:lsdException w:name="index 7" w:semiHidden="1" w:unhideWhenUsed="1"/>
+    <w:lsdException w:name="index 8" w:semiHidden="1" w:unhideWhenUsed="1"/>
+    <w:lsdException w:name="index 9" w:semiHidden="1" w:unhideWhenUsed="1"/>
+    <w:lsdException w:name="toc 1" w:semiHidden="1" w:uiPriority="39" w:unhideWhenUsed="1"/>
+    <w:lsdException w:name="toc 2" w:semiHidden="1" w:uiPriority="39" w:unhideWhenUsed="1"/>
+    <w:lsdException w:name="toc 3" w:semiHidden="1" w:uiPriority="39" w:unhideWhenUsed="1"/>
+    <w:lsdException w:name="toc 4" w:semiHidden="1" w:uiPriority="39" w:unhideWhenUsed="1"/>
+    <w:lsdException w:name="toc 5" w:semiHidden="1" w:uiPriority="39" w:unhideWhenUsed="1"/>
+    <w:lsdException w:name="toc 6" w:semiHidden="1" w:uiPriority="39" w:unhideWhenUsed="1"/>
+    <w:lsdException w:name="toc 7" w:semiHidden="1" w:uiPriority="39" w:unhideWhenUsed="1"/>
+    <w:lsdException w:name="toc 8" w:semiHidden="1" w:uiPriority="39" w:unhideWhenUsed="1"/>
+    <w:lsdException w:name="toc 9" w:semiHidden="1" w:uiPriority="39" w:unhideWhenUsed="1"/>
+    <w:lsdException w:name="Normal Indent" w:semiHidden="1" w:unhideWhenUsed="1"/>
+    <w:lsdException w:name="footnote text" w:semiHidden="1" w:unhideWhenUsed="1"/>
+    <w:lsdException w:name="annotation text" w:semiHidden="1" w:unhideWhenUsed="1"/>
+    <w:lsdException w:name="header" w:semiHidden="1" w:unhideWhenUsed="1"/>
+    <w:lsdException w:name="footer" w:semiHidden="1" w:unhideWhenUsed="1"/>
+    <w:lsdException w:name="index heading" w:semiHidden="1" w:unhideWhenUsed="1"/>
+    <w:lsdException w:name="caption" w:semiHidden="1" w:uiPriority="35" w:unhideWhenUsed="1" w:qFormat="1"/>
+    <w:lsdException w:name="table of figures" w:semiHidden="1" w:unhideWhenUsed="1"/>
+    <w:lsdException w:name="envelope address" w:semiHidden="1" w:unhideWhenUsed="1"/>
+    <w:lsdException w:name="envelope return" w:semiHidden="1" w:unhideWhenUsed="1"/>
+    <w:lsdException w:name="footnote reference" w:semiHidden="1" w:unhideWhenUsed="1"/>
+    <w:lsdException w:name="annotation reference" w:semiHidden="1" w:unhideWhenUsed="1"/>
+    <w:lsdException w:name="line number" w:semiHidden="1" w:unhideWhenUsed="1"/>
+    <w:lsdException w:name="page number" w:semiHidden="1" w:unhideWhenUsed="1"/>
+    <w:lsdException w:name="endnote reference" w:semiHidden="1" w:unhideWhenUsed="1"/>
+    <w:lsdException w:name="endnote text" w:semiHidden="1" w:unhideWhenUsed="1"/>
+    <w:lsdException w:name="table of authorities" w:semiHidden="1" w:unhideWhenUsed="1"/>
+    <w:lsdException w:name="macro" w:semiHidden="1" w:unhideWhenUsed="1"/>
+    <w:lsdException w:name="toa heading" w:semiHidden="1" w:unhideWhenUsed="1"/>
+    <w:lsdException w:name="List" w:semiHidden="1" w:unhideWhenUsed="1"/>
+    <w:lsdException w:name="List Bullet" w:semiHidden="1" w:unhideWhenUsed="1"/>
+    <w:lsdException w:name="List Number" w:semiHidden="1" w:unhideWhenUsed="1"/>
+    <w:lsdException w:name="List 2" w:semiHidden="1" w:unhideWhenUsed="1"/>
+    <w:lsdException w:name="List 3" w:semiHidden="1" w:unhideWhenUsed="1"/>
+    <w:lsdException w:name="List 4" w:semiHidden="1" w:unhideWhenUsed="1"/>
+    <w:lsdException w:name="List 5" w:semiHidden="1" w:unhideWhenUsed="1"/>
+    <w:lsdException w:name="List Bullet 2" w:semiHidden="1" w:unhideWhenUsed="1"/>
+    <w:lsdException w:name="List Bullet 3" w:semiHidden="1" w:unhideWhenUsed="1"/>
+    <w:lsdException w:name="List Bullet 4" w:semiHidden="1" w:unhideWhenUsed="1"/>
+    <w:lsdException w:name="List Bullet 5" w:semiHidden="1" w:unhideWhenUsed="1"/>
+    <w:lsdException w:name="List Number 2" w:semiHidden="1" w:unhideWhenUsed="1"/>
+    <w:lsdException w:name="List Number 3" w:semiHidden="1" w:unhideWhenUsed="1"/>
+    <w:lsdException w:name="List Number 4" w:semiHidden="1" w:unhideWhenUsed="1"/>
+    <w:lsdException w:name="List Number 5" w:semiHidden="1" w:unhideWhenUsed="1"/>
+    <w:lsdException w:name="Title" w:uiPriority="10" w:qFormat="1"/>
+    <w:lsdException w:name="Closing" w:semiHidden="1" w:unhideWhenUsed="1"/>
+    <w:lsdException w:name="Signature" w:semiHidden="1" w:unhideWhenUsed="1"/>
+    <w:lsdException w:name="Default Paragraph Font" w:semiHidden="1" w:uiPriority="1" w:unhideWhenUsed="1"/>
+    <w:lsdException w:name="Body Text" w:semiHidden="1" w:unhideWhenUsed="1"/>
+    <w:lsdException w:name="Body Text Indent" w:semiHidden="1" w:unhideWhenUsed="1"/>
+    <w:lsdException w:name="List Continue" w:semiHidden="1" w:unhideWhenUsed="1"/>
+    <w:lsdException w:name="List Continue 2" w:semiHidden="1" w:unhideWhenUsed="1"/>
+    <w:lsdException w:name="List Continue 3" w:semiHidden="1" w:unhideWhenUsed="1"/>
+    <w:lsdException w:name="List Continue 4" w:semiHidden="1" w:unhideWhenUsed="1"/>
+    <w:lsdException w:name="List Continue 5" w:semiHidden="1" w:unhideWhenUsed="1"/>
+    <w:lsdException w:name="Message Header" w:semiHidden="1" w:unhideWhenUsed="1"/>
+    <w:lsdException w:name="Subtitle" w:uiPriority="11" w:qFormat="1"/>
+    <w:lsdException w:name="Salutation" w:semiHidden="1" w:unhideWhenUsed="1"/>
+    <w:lsdException w:name="Date" w:semiHidden="1" w:unhideWhenUsed="1"/>
+    <w:lsdException w:name="Body Text First Indent" w:semiHidden="1" w:unhideWhenUsed="1"/>
+    <w:lsdException w:name="Body Text First Indent 2" w:semiHidden="1" w:unhideWhenUsed="1"/>
+    <w:lsdException w:name="Note Heading" w:semiHidden="1" w:unhideWhenUsed="1"/>
+    <w:lsdException w:name="Body Text 2" w:semiHidden="1" w:unhideWhenUsed="1"/>
+    <w:lsdException w:name="Body Text 3" w:semiHidden="1" w:unhideWhenUsed="1"/>
+    <w:lsdException w:name="Body Text Indent 2" w:semiHidden="1" w:unhideWhenUsed="1"/>
+    <w:lsdException w:name="Body Text Indent 3" w:semiHidden="1" w:unhideWhenUsed="1"/>
+    <w:lsdException w:name="Block Text" w:semiHidden="1" w:unhideWhenUsed="1"/>
+    <w:lsdException w:name="Hyperlink" w:semiHidden="1" w:unhideWhenUsed="1"/>
+    <w:lsdException w:name="FollowedHyperlink" w:semiHidden="1" w:unhideWhenUsed="1"/>
+    <w:lsdException w:name="Strong" w:uiPriority="22" w:qFormat="1"/>
+    <w:lsdException w:name="Emphasis" w:uiPriority="20" w:qFormat="1"/>
+    <w:lsdException w:name="Document Map" w:semiHidden="1" w:unhideWhenUsed="1"/>
+    <w:lsdException w:name="Plain Text" w:semiHidden="1" w:unhideWhenUsed="1"/>
+    <w:lsdException w:name="E-mail Signature" w:semiHidden="1" w:unhideWhenUsed="1"/>
+    <w:lsdException w:name="HTML Top of Form" w:semiHidden="1" w:unhideWhenUsed="1"/>
+    <w:lsdException w:name="HTML Bottom of Form" w:semiHidden="1" w:unhideWhenUsed="1"/>
+    <w:lsdException w:name="Normal (Web)" w:semiHidden="1" w:unhideWhenUsed="1"/>
+    <w:lsdException w:name="HTML Acronym" w:semiHidden="1" w:unhideWhenUsed="1"/>
+    <w:lsdException w:name="HTML Address" w:semiHidden="1" w:unhideWhenUsed="1"/>
+    <w:lsdException w:name="HTML Cite" w:semiHidden="1" w:unhideWhenUsed="1"/>
+    <w:lsdException w:name="HTML Code" w:semiHidden="1" w:unhideWhenUsed="1"/>
+    <w:lsdException w:name="HTML Definition" w:semiHidden="1" w:unhideWhenUsed="1"/>
+    <w:lsdException w:name="HTML Keyboard" w:semiHidden="1" w:unhideWhenUsed="1"/>
+    <w:lsdException w:name="HTML Preformatted" w:semiHidden="1" w:unhideWhenUsed="1"/>
+    <w:lsdException w:name="HTML Sample" w:semiHidden="1" w:unhideWhenUsed="1"/>
+    <w:lsdException w:name="HTML Typewriter" w:semiHidden="1" w:unhideWhenUsed="1"/>
+    <w:lsdException w:name="HTML Variable" w:semiHidden="1" w:unhideWhenUsed="1"/>
+    <w:lsdException w:name="Normal Table" w:semiHidden="1" w:unhideWhenUsed="1"/>
+    <w:lsdException w:name="annotation subject" w:semiHidden="1" w:unhideWhenUsed="1"/>
+    <w:lsdException w:name="No List" w:semiHidden="1" w:unhideWhenUsed="1"/>
+    <w:lsdException w:name="Outline List 1" w:semiHidden="1" w:unhideWhenUsed="1"/>
+    <w:lsdException w:name="Outline List 2" w:semiHidden="1" w:unhideWhenUsed="1"/>
+    <w:lsdException w:name="Outline List 3" w:semiHidden="1" w:unhideWhenUsed="1"/>
+    <w:lsdException w:name="Table Simple 1" w:semiHidden="1" w:unhideWhenUsed="1"/>
+    <w:lsdException w:name="Table Simple 2" w:semiHidden="1" w:unhideWhenUsed="1"/>
+    <w:lsdException w:name="Table Simple 3" w:semiHidden="1" w:unhideWhenUsed="1"/>
+    <w:lsdException w:name="Table Classic 1" w:semiHidden="1" w:unhideWhenUsed="1"/>
+    <w:lsdException w:name="Table Classic 2" w:semiHidden="1" w:unhideWhenUsed="1"/>
+    <w:lsdException w:name="Table Classic 3" w:semiHidden="1" w:unhideWhenUsed="1"/>
+    <w:lsdException w:name="Table Classic 4" w:semiHidden="1" w:unhideWhenUsed="1"/>
+    <w:lsdException w:name="Table Colorful 1" w:semiHidden="1" w:unhideWhenUsed="1"/>
+    <w:lsdException w:name="Table Colorful 2" w:semiHidden="1" w:unhideWhenUsed="1"/>
+    <w:lsdException w:name="Table Colorful 3" w:semiHidden="1" w:unhideWhenUsed="1"/>
+    <w:lsdException w:name="Table Columns 1" w:semiHidden="1" w:unhideWhenUsed="1"/>
+    <w:lsdException w:name="Table Columns 2" w:semiHidden="1" w:unhideWhenUsed="1"/>
+    <w:lsdException w:name="Table Columns 3" w:semiHidden="1" w:unhideWhenUsed="1"/>
+    <w:lsdException w:name="Table Columns 4" w:semiHidden="1" w:unhideWhenUsed="1"/>
+    <w:lsdException w:name="Table Columns 5" w:semiHidden="1" w:unhideWhenUsed="1"/>
+    <w:lsdException w:name="Table Grid 1" w:semiHidden="1" w:unhideWhenUsed="1"/>
+    <w:lsdException w:name="Table Grid 2" w:semiHidden="1" w:unhideWhenUsed="1"/>
+    <w:lsdException w:name="Table Grid 3" w:semiHidden="1" w:unhideWhenUsed="1"/>
+    <w:lsdException w:name="Table Grid 4" w:semiHidden="1" w:unhideWhenUsed="1"/>
+    <w:lsdException w:name="Table Grid 5" w:semiHidden="1" w:unhideWhenUsed="1"/>
+    <w:lsdException w:name="Table Grid 6" w:semiHidden="1" w:unhideWhenUsed="1"/>
+    <w:lsdException w:name="Table Grid 7" w:semiHidden="1" w:unhideWhenUsed="1"/>
+    <w:lsdException w:name="Table Grid 8" w:semiHidden="1" w:unhideWhenUsed="1"/>
+    <w:lsdException w:name="Table List 1" w:semiHidden="1" w:unhideWhenUsed="1"/>
+    <w:lsdException w:name="Table List 2" w:semiHidden="1" w:unhideWhenUsed="1"/>
+    <w:lsdException w:name="Table List 3" w:semiHidden="1" w:unhideWhenUsed="1"/>
+    <w:lsdException w:name="Table List 4" w:semiHidden="1" w:unhideWhenUsed="1"/>
+    <w:lsdException w:name="Table List 5" w:semiHidden="1" w:unhideWhenUsed="1"/>
+    <w:lsdException w:name="Table List 6" w:semiHidden="1" w:unhideWhenUsed="1"/>
+    <w:lsdException w:name="Table List 7" w:semiHidden="1" w:unhideWhenUsed="1"/>
+    <w:lsdException w:name="Table List 8" w:semiHidden="1" w:unhideWhenUsed="1"/>
+    <w:lsdException w:name="Table 3D effects 1" w:semiHidden="1" w:unhideWhenUsed="1"/>
+    <w:lsdException w:name="Table 3D effects 2" w:semiHidden="1" w:unhideWhenUsed="1"/>
+    <w:lsdException w:name="Table 3D effects 3" w:semiHidden="1" w:unhideWhenUsed="1"/>
+    <w:lsdException w:name="Table Contemporary" w:semiHidden="1" w:unhideWhenUsed="1"/>
+    <w:lsdException w:name="Table Elegant" w:semiHidden="1" w:unhideWhenUsed="1"/>
+    <w:lsdException w:name="Table Professional" w:semiHidden="1" w:unhideWhenUsed="1"/>
+    <w:lsdException w:name="Table Subtle 1" w:semiHidden="1" w:unhideWhenUsed="1"/>
+    <w:lsdException w:name="Table Subtle 2" w:semiHidden="1" w:unhideWhenUsed="1"/>
+    <w:lsdException w:name="Table Web 1" w:semiHidden="1" w:unhideWhenUsed="1"/>
+    <w:lsdException w:name="Table Web 2" w:semiHidden="1" w:unhideWhenUsed="1"/>
+    <w:lsdException w:name="Table Web 3" w:semiHidden="1" w:unhideWhenUsed="1"/>
+    <w:lsdException w:name="Balloon Text" w:semiHidden="1" w:unhideWhenUsed="1"/>
+    <w:lsdException w:name="Table Grid" w:semiHidden="1" w:uiPriority="59" w:unhideWhenUsed="1"/>
+    <w:lsdException w:name="Table Theme" w:semiHidden="1" w:unhideWhenUsed="1"/>
+    <w:lsdException w:name="Placeholder Text" w:semiHidden="1"/>
+    <w:lsdException w:name="No Spacing" w:uiPriority="1" w:qFormat="1"/>
+    <w:lsdException w:name="Light Shading" w:uiPriority="60"/>
+    <w:lsdException w:name="Light List" w:uiPriority="61"/>
+    <w:lsdException w:name="Light Grid" w:uiPriority="62"/>
+    <w:lsdException w:name="Medium Shading 1" w:uiPriority="63"/>
+    <w:lsdException w:name="Medium Shading 2" w:uiPriority="64"/>
+    <w:lsdException w:name="Medium List 1" w:uiPriority="65"/>
+    <w:lsdException w:name="Medium List 2" w:uiPriority="66"/>
+    <w:lsdException w:name="Medium Grid 1" w:uiPriority="67"/>
+    <w:lsdException w:name="Medium Grid 2" w:uiPriority="68"/>
+    <w:lsdException w:name="Medium Grid 3" w:uiPriority="69"/>
+    <w:lsdException w:name="Dark List" w:uiPriority="70"/>
+    <w:lsdException w:name="Colorful Shading" w:uiPriority="71"/>
+    <w:lsdException w:name="Colorful List" w:uiPriority="72"/>
+    <w:lsdException w:name="Colorful Grid" w:uiPriority="73"/>
+    <w:lsdException w:name="Light Shading Accent 1" w:uiPriority="60"/>
+    <w:lsdException w:name="Light List Accent 1" w:uiPriority="61"/>
+    <w:lsdException w:name="Light Grid Accent 1" w:uiPriority="62"/>
+    <w:lsdException w:name="Medium Shading 1 Accent 1" w:uiPriority="63"/>
+    <w:lsdException w:name="Medium Shading 2 Accent 1" w:uiPriority="64"/>
+    <w:lsdException w:name="Medium List 1 Accent 1" w:uiPriority="65"/>
+    <w:lsdException w:name="Revision" w:semiHidden="1"/>
+    <w:lsdException w:name="List Paragraph" w:uiPriority="34" w:qFormat="1"/>
+    <w:lsdException w:name="Quote" w:uiPriority="29" w:qFormat="1"/>
+    <w:lsdException w:name="Intense Quote" w:uiPriority="30" w:qFormat="1"/>
+    <w:lsdException w:name="Medium List 2 Accent 1" w:uiPriority="66"/>
+    <w:lsdException w:name="Medium Grid 1 Accent 1" w:uiPriority="67"/>
+    <w:lsdException w:name="Medium Grid 2 Accent 1" w:uiPriority="68"/>
+    <w:lsdException w:name="Medium Grid 3 Accent 1" w:uiPriority="69"/>
+    <w:lsdException w:name="Dark List Accent 1" w:uiPriority="70"/>
+    <w:lsdException w:name="Colorful Shading Accent 1" w:uiPriority="71"/>
+    <w:lsdException w:name="Colorful List Accent 1" w:uiPriority="72"/>
+    <w:lsdException w:name="Colorful Grid Accent 1" w:uiPriority="73"/>
+    <w:lsdException w:name="Light Shading Accent 2" w:uiPriority="60"/>
+    <w:lsdException w:name="Light List Accent 2" w:uiPriority="61"/>
+    <w:lsdException w:name="Light Grid Accent 2" w:uiPriority="62"/>
+    <w:lsdException w:name="Medium Shading 1 Accent 2" w:uiPriority="63"/>
+    <w:lsdException w:name="Medium Shading 2 Accent 2" w:uiPriority="64"/>
+    <w:lsdException w:name="Medium List 1 Accent 2" w:uiPriority="65"/>
+    <w:lsdException w:name="Medium List 2 Accent 2" w:uiPriority="66"/>
+    <w:lsdException w:name="Medium Grid 1 Accent 2" w:uiPriority="67"/>
+    <w:lsdException w:name="Medium Grid 2 Accent 2" w:uiPriority="68"/>
+    <w:lsdException w:name="Medium Grid 3 Accent 2" w:uiPriority="69"/>
+    <w:lsdException w:name="Dark List Accent 2" w:uiPriority="70"/>
+    <w:lsdException w:name="Colorful Shading Accent 2" w:uiPriority="71"/>
+    <w:lsdException w:name="Colorful List Accent 2" w:uiPriority="72"/>
+    <w:lsdException w:name="Colorful Grid Accent 2" w:uiPriority="73"/>
+    <w:lsdException w:name="Light Shading Accent 3" w:uiPriority="60"/>
+    <w:lsdException w:name="Light List Accent 3" w:uiPriority="61"/>
+    <w:lsdException w:name="Light Grid Accent 3" w:uiPriority="62"/>
+    <w:lsdException w:name="Medium Shading 1 Accent 3" w:uiPriority="63"/>
+    <w:lsdException w:name="Medium Shading 2 Accent 3" w:uiPriority="64"/>
+    <w:lsdException w:name="Medium List 1 Accent 3" w:uiPriority="65"/>
+    <w:lsdException w:name="Medium List 2 Accent 3" w:uiPriority="66"/>
+    <w:lsdException w:name="Medium Grid 1 Accent 3" w:uiPriority="67"/>
+    <w:lsdException w:name="Medium Grid 2 Accent 3" w:uiPriority="68"/>
+    <w:lsdException w:name="Medium Grid 3 Accent 3" w:uiPriority="69"/>
+    <w:lsdException w:name="Dark List Accent 3" w:uiPriority="70"/>
+    <w:lsdException w:name="Colorful Shading Accent 3" w:uiPriority="71"/>
+    <w:lsdException w:name="Colorful List Accent 3" w:uiPriority="72"/>
+    <w:lsdException w:name="Colorful Grid Accent 3" w:uiPriority="73"/>
+    <w:lsdException w:name="Light Shading Accent 4" w:uiPriority="60"/>
+    <w:lsdException w:name="Light List Accent 4" w:uiPriority="61"/>
+    <w:lsdException w:name="Light Grid Accent 4" w:uiPriority="62"/>
+    <w:lsdException w:name="Medium Shading 1 Accent 4" w:uiPriority="63"/>
+    <w:lsdException w:name="Medium Shading 2 Accent 4" w:uiPriority="64"/>
+    <w:lsdException w:name="Medium List 1 Accent 4" w:uiPriority="65"/>
+    <w:lsdException w:name="Medium List 2 Accent 4" w:uiPriority="66"/>
+    <w:lsdException w:name="Medium Grid 1 Accent 4" w:uiPriority="67"/>
+    <w:lsdException w:name="Medium Grid 2 Accent 4" w:uiPriority="68"/>
+    <w:lsdException w:name="Medium Grid 3 Accent 4" w:uiPriority="69"/>
+    <w:lsdException w:name="Dark List Accent 4" w:uiPriority="70"/>
+    <w:lsdException w:name="Colorful Shading Accent 4" w:uiPriority="71"/>
+    <w:lsdException w:name="Colorful List Accent 4" w:uiPriority="72"/>
+    <w:lsdException w:name="Colorful Grid Accent 4" w:uiPriority="73"/>
+    <w:lsdException w:name="Light Shading Accent 5" w:uiPriority="60"/>
+    <w:lsdException w:name="Light List Accent 5" w:uiPriority="61"/>
+    <w:lsdException w:name="Light Grid Accent 5" w:uiPriority="62"/>
+    <w:lsdException w:name="Medium Shading 1 Accent 5" w:uiPriority="63"/>
+    <w:lsdException w:name="Medium Shading 2 Accent 5" w:uiPriority="64"/>
+    <w:lsdException w:name="Medium List 1 Accent 5" w:uiPriority="65"/>
+    <w:lsdException w:name="Medium List 2 Accent 5" w:uiPriority="66"/>
+    <w:lsdException w:name="Medium Grid 1 Accent 5" w:uiPriority="67"/>
+    <w:lsdException w:name="Medium Grid 2 Accent 5" w:uiPriority="68"/>
+    <w:lsdException w:name="Medium Grid 3 Accent 5" w:uiPriority="69"/>
+    <w:lsdException w:name="Dark List Accent 5" w:uiPriority="70"/>
+    <w:lsdException w:name="Colorful Shading Accent 5" w:uiPriority="71"/>
+    <w:lsdException w:name="Colorful List Accent 5" w:uiPriority="72"/>
+    <w:lsdException w:name="Colorful Grid Accent 5" w:uiPriority="73"/>
+    <w:lsdException w:name="Light Shading Accent 6" w:uiPriority="60"/>
+    <w:lsdException w:name="Light List Accent 6" w:uiPriority="61"/>
+    <w:lsdException w:name="Light Grid Accent 6" w:uiPriority="62"/>
+    <w:lsdException w:name="Medium Shading 1 Accent 6" w:uiPriority="63"/>
+    <w:lsdException w:name="Medium Shading 2 Accent 6" w:uiPriority="64"/>
+    <w:lsdException w:name="Medium List 1 Accent 6" w:uiPriority="65"/>
+    <w:lsdException w:name="Medium List 2 Accent 6" w:uiPriority="66"/>
+    <w:lsdException w:name="Medium Grid 1 Accent 6" w:uiPriority="67"/>
+    <w:lsdException w:name="Medium Grid 2 Accent 6" w:uiPriority="68"/>
+    <w:lsdException w:name="Medium Grid 3 Accent 6" w:uiPriority="69"/>
+    <w:lsdException w:name="Dark List Accent 6" w:uiPriority="70"/>
+    <w:lsdException w:name="Colorful Shading Accent 6" w:uiPriority="71"/>
+    <w:lsdException w:name="Colorful List Accent 6" w:uiPriority="72"/>
+    <w:lsdException w:name="Colorful Grid Accent 6" w:uiPriority="73"/>
+    <w:lsdException w:name="Subtle Emphasis" w:uiPriority="19" w:qFormat="1"/>
+    <w:lsdException w:name="Intense Emphasis" w:uiPriority="21" w:qFormat="1"/>
+    <w:lsdException w:name="Subtle Reference" w:uiPriority="31" w:qFormat="1"/>
+    <w:lsdException w:name="Intense Reference" w:uiPriority="32" w:qFormat="1"/>
+    <w:lsdException w:name="Book Title" w:uiPriority="33" w:qFormat="1"/>
+    <w:lsdException w:name="Bibliography" w:semiHidden="1" w:uiPriority="37" w:unhideWhenUsed="1"/>
+    <w:lsdException w:name="TOC Heading" w:semiHidden="1" w:uiPriority="39" w:unhideWhenUsed="1" w:qFormat="1"/>
+    <w:lsdException w:name="Plain Table 1" w:uiPriority="41"/>
+    <w:lsdException w:name="Plain Table 2" w:uiPriority="42"/>
+    <w:lsdException w:name="Plain Table 3" w:uiPriority="43"/>
+    <w:lsdException w:name="Plain Table 4" w:uiPriority="44"/>
+    <w:lsdException w:name="Plain Table 5" w:uiPriority="45"/>
+    <w:lsdException w:name="Grid Table Light" w:uiPriority="40"/>
+    <w:lsdException w:name="Grid Table 1 Light" w:uiPriority="46"/>
+    <w:lsdException w:name="Grid Table 2" w:uiPriority="47"/>
+    <w:lsdException w:name="Grid Table 3" w:uiPriority="48"/>
+    <w:lsdException w:name="Grid Table 4" w:uiPriority="49"/>
+    <w:lsdException w:name="Grid Table 5 Dark" w:uiPriority="50"/>
+    <w:lsdException w:name="Grid Table 6 Colorful" w:uiPriority="51"/>
+    <w:lsdException w:name="Grid Table 7 Colorful" w:uiPriority="52"/>
+    <w:lsdException w:name="Grid Table 1 Light Accent 1" w:uiPriority="46"/>
+    <w:lsdException w:name="Grid Table 2 Accent 1" w:uiPriority="47"/>
+    <w:lsdException w:name="Grid Table 3 Accent 1" w:uiPriority="48"/>
+    <w:lsdException w:name="Grid Table 4 Accent 1" w:uiPriority="49"/>
+    <w:lsdException w:name="Grid Table 5 Dark Accent 1" w:uiPriority="50"/>
+    <w:lsdException w:name="Grid Table 6 Colorful Accent 1" w:uiPriority="51"/>
+    <w:lsdException w:name="Grid Table 7 Colorful Accent 1" w:uiPriority="52"/>
+    <w:lsdException w:name="Grid Table 1 Light Accent 2" w:uiPriority="46"/>
+    <w:lsdException w:name="Grid Table 2 Accent 2" w:uiPriority="47"/>
+    <w:lsdException w:name="Grid Table 3 Accent 2" w:uiPriority="48"/>
+    <w:lsdException w:name="Grid Table 4 Accent 2" w:uiPriority="49"/>
+    <w:lsdException w:name="Grid Table 5 Dark Accent 2" w:uiPriority="50"/>
+    <w:lsdException w:name="Grid Table 6 Colorful Accent 2" w:uiPriority="51"/>
+    <w:lsdException w:name="Grid Table 7 Colorful Accent 2" w:uiPriority="52"/>
+    <w:lsdException w:name="Grid Table 1 Light Accent 3" w:uiPriority="46"/>
+    <w:lsdException w:name="Grid Table 2 Accent 3" w:uiPriority="47"/>
+    <w:lsdException w:name="Grid Table 3 Accent 3" w:uiPriority="48"/>
+    <w:lsdException w:name="Grid Table 4 Accent 3" w:uiPriority="49"/>
+    <w:lsdException w:name="Grid Table 5 Dark Accent 3" w:uiPriority="50"/>
+    <w:lsdException w:name="Grid Table 6 Colorful Accent 3" w:uiPriority="51"/>
+    <w:lsdException w:name="Grid Table 7 Colorful Accent 3" w:uiPriority="52"/>
+    <w:lsdException w:name="Grid Table 1 Light Accent 4" w:uiPriority="46"/>
+    <w:lsdException w:name="Grid Table 2 Accent 4" w:uiPriority="47"/>
+    <w:lsdException w:name="Grid Table 3 Accent 4" w:uiPriority="48"/>
+    <w:lsdException w:name="Grid Table 4 Accent 4" w:uiPriority="49"/>
+    <w:lsdException w:name="Grid Table 5 Dark Accent 4" w:uiPriority="50"/>
+    <w:lsdException w:name="Grid Table 6 Colorful Accent 4" w:uiPriority="51"/>
+    <w:lsdException w:name="Grid Table 7 Colorful Accent 4" w:uiPriority="52"/>
+    <w:lsdException w:name="Grid Table 1 Light Accent 5" w:uiPriority="46"/>
+    <w:lsdException w:name="Grid Table 2 Accent 5" w:uiPriority="47"/>
+    <w:lsdException w:name="Grid Table 3 Accent 5" w:uiPriority="48"/>
+    <w:lsdException w:name="Grid Table 4 Accent 5" w:uiPriority="49"/>
+    <w:lsdException w:name="Grid Table 5 Dark Accent 5" w:uiPriority="50"/>
+    <w:lsdException w:name="Grid Table 6 Colorful Accent 5" w:uiPriority="51"/>
+    <w:lsdException w:name="Grid Table 7 Colorful Accent 5" w:uiPriority="52"/>
+    <w:lsdException w:name="Grid Table 1 Light Accent 6" w:uiPriority="46"/>
+    <w:lsdException w:name="Grid Table 2 Accent 6" w:uiPriority="47"/>
+    <w:lsdException w:name="Grid Table 3 Accent 6" w:uiPriority="48"/>
+    <w:lsdException w:name="Grid Table 4 Accent 6" w:uiPriority="49"/>
+    <w:lsdException w:name="Grid Table 5 Dark Accent 6" w:uiPriority="50"/>
+    <w:lsdException w:name="Grid Table 6 Colorful Accent 6" w:uiPriority="51"/>
+    <w:lsdException w:name="Grid Table 7 Colorful Accent 6" w:uiPriority="52"/>
+    <w:lsdException w:name="List Table 1 Light" w:uiPriority="46"/>
+    <w:lsdException w:name="List Table 2" w:uiPriority="47"/>
+    <w:lsdException w:name="List Table 3" w:uiPriority="48"/>
+    <w:lsdException w:name="List Table 4" w:uiPriority="49"/>
+    <w:lsdException w:name="List Table 5 Dark" w:uiPriority="50"/>
+    <w:lsdException w:name="List Table 6 Colorful" w:uiPriority="51"/>
+    <w:lsdException w:name="List Table 7 Colorful" w:uiPriority="52"/>
+    <w:lsdException w:name="List Table 1 Light Accent 1" w:uiPriority="46"/>
+    <w:lsdException w:name="List Table 2 Accent 1" w:uiPriority="47"/>
+    <w:lsdException w:name="List Table 3 Accent 1" w:uiPriority="48"/>
+    <w:lsdException w:name="List Table 4 Accent 1" w:uiPriority="49"/>
+    <w:lsdException w:name="List Table 5 Dark Accent 1" w:uiPriority="50"/>
+    <w:lsdException w:name="List Table 6 Colorful Accent 1" w:uiPriority="51"/>
+    <w:lsdException w:name="List Table 7 Colorful Accent 1" w:uiPriority="52"/>
+    <w:lsdException w:name="List Table 1 Light Accent 2" w:uiPriority="46"/>
+    <w:lsdException w:name="List Table 2 Accent 2" w:uiPriority="47"/>
+    <w:lsdException w:name="List Table 3 Accent 2" w:uiPriority="48"/>
+    <w:lsdException w:name="List Table 4 Accent 2" w:uiPriority="49"/>
+    <w:lsdException w:name="List Table 5 Dark Accent 2" w:uiPriority="50"/>
+    <w:lsdException w:name="List Table 6 Colorful Accent 2" w:uiPriority="51"/>
+    <w:lsdException w:name="List Table 7 Colorful Accent 2" w:uiPriority="52"/>
+    <w:lsdException w:name="List Table 1 Light Accent 3" w:uiPriority="46"/>
+    <w:lsdException w:name="List Table 2 Accent 3" w:uiPriority="47"/>
+    <w:lsdException w:name="List Table 3 Accent 3" w:uiPriority="48"/>
+    <w:lsdException w:name="List Table 4 Accent 3" w:uiPriority="49"/>
+    <w:lsdException w:name="List Table 5 Dark Accent 3" w:uiPriority="50"/>
+    <w:lsdException w:name="List Table 6 Colorful Accent 3" w:uiPriority="51"/>
+    <w:lsdException w:name="List Table 7 Colorful Accent 3" w:uiPriority="52"/>
+    <w:lsdException w:name="List Table 1 Light Accent 4" w:uiPriority="46"/>
+    <w:lsdException w:name="List Table 2 Accent 4" w:uiPriority="47"/>
+    <w:lsdException w:name="List Table 3 Accent 4" w:uiPriority="48"/>
+    <w:lsdException w:name="List Table 4 Accent 4" w:uiPriority="49"/>
+    <w:lsdException w:name="List Table 5 Dark Accent 4" w:uiPriority="50"/>
+    <w:lsdException w:name="List Table 6 Colorful Accent 4" w:uiPriority="51"/>
+    <w:lsdException w:name="List Table 7 Colorful Accent 4" w:uiPriority="52"/>
+    <w:lsdException w:name="List Table 1 Light Accent 5" w:uiPriority="46"/>
+    <w:lsdException w:name="List Table 2 Accent 5" w:uiPriority="47"/>
+    <w:lsdException w:name="List Table 3 Accent 5" w:uiPriority="48"/>
+    <w:lsdException w:name="List Table 4 Accent 5" w:uiPriority="49"/>
+    <w:lsdException w:name="List Table 5 Dark Accent 5" w:uiPriority="50"/>
+    <w:lsdException w:name="List Table 6 Colorful Accent 5" w:uiPriority="51"/>
+    <w:lsdException w:name="List Table 7 Colorful Accent 5" w:uiPriority="52"/>
+    <w:lsdException w:name="List Table 1 Light Accent 6" w:uiPriority="46"/>
+    <w:lsdException w:name="List Table 2 Accent 6" w:uiPriority="47"/>
+    <w:lsdException w:name="List Table 3 Accent 6" w:uiPriority="48"/>
+    <w:lsdException w:name="List Table 4 Accent 6" w:uiPriority="49"/>
+    <w:lsdException w:name="List Table 5 Dark Accent 6" w:uiPriority="50"/>
+    <w:lsdException w:name="List Table 6 Colorful Accent 6" w:uiPriority="51"/>
+    <w:lsdException w:name="List Table 7 Colorful Accent 6" w:uiPriority="52"/>
+    <w:lsdException w:name="Mention" w:semiHidden="1" w:unhideWhenUsed="1"/>
+    <w:lsdException w:name="Smart Hyperlink" w:semiHidden="1" w:unhideWhenUsed="1"/>
+    <w:lsdException w:name="Hashtag" w:semiHidden="1" w:unhideWhenUsed="1"/>
+    <w:lsdException w:name="Unresolved Mention" w:semiHidden="1" w:unhideWhenUsed="1"/>
+    <w:lsdException w:name="Smart Link" w:semiHidden="1" w:unhideWhenUsed="1"/>
   </w:latentStyles>
   <w:style w:type="paragraph" w:default="1" w:styleId="Standard">
     <w:name w:val="Normal"/>
@@ -14696,206 +14990,103 @@
       <w:contextualSpacing/>
     </w:pPr>
   </w:style>
-</w:styles>
-</file>
-
-<file path=word/stylesWithEffects.xml><?xml version="1.0" encoding="utf-8"?>
-<w:styles xmlns:wpc="http://schemas.microsoft.com/office/word/2010/wordprocessingCanvas" xmlns:mc="http://schemas.openxmlformats.org/markup-compatibility/2006" xmlns:o="urn:schemas-microsoft-com:office:office" xmlns:r="http://schemas.openxmlformats.org/officeDocument/2006/relationships" xmlns:m="http://schemas.openxmlformats.org/officeDocument/2006/math" xmlns:v="urn:schemas-microsoft-com:vml" xmlns:wp14="http://schemas.microsoft.com/office/word/2010/wordprocessingDrawing" xmlns:wp="http://schemas.openxmlformats.org/drawingml/2006/wordprocessingDrawing" xmlns:w10="urn:schemas-microsoft-com:office:word" xmlns:w="http://schemas.openxmlformats.org/wordprocessingml/2006/main" xmlns:w14="http://schemas.microsoft.com/office/word/2010/wordml" xmlns:wpg="http://schemas.microsoft.com/office/word/2010/wordprocessingGroup" xmlns:wpi="http://schemas.microsoft.com/office/word/2010/wordprocessingInk" xmlns:wne="http://schemas.microsoft.com/office/word/2006/wordml" xmlns:wps="http://schemas.microsoft.com/office/word/2010/wordprocessingShape" mc:Ignorable="w14 wp14">
-  <w:docDefaults>
-    <w:rPrDefault>
-      <w:rPr>
-        <w:rFonts w:asciiTheme="minorHAnsi" w:eastAsiaTheme="minorHAnsi" w:hAnsiTheme="minorHAnsi" w:cstheme="minorBidi"/>
-        <w:sz w:val="22"/>
-        <w:szCs w:val="22"/>
-        <w:lang w:val="de-DE" w:eastAsia="en-US" w:bidi="ar-SA"/>
-      </w:rPr>
-    </w:rPrDefault>
-    <w:pPrDefault>
-      <w:pPr>
-        <w:spacing w:line="276" w:lineRule="auto"/>
-      </w:pPr>
-    </w:pPrDefault>
-  </w:docDefaults>
-  <w:latentStyles w:defLockedState="0" w:defUIPriority="99" w:defSemiHidden="1" w:defUnhideWhenUsed="1" w:defQFormat="0" w:count="267">
-    <w:lsdException w:name="Normal" w:semiHidden="0" w:uiPriority="0" w:unhideWhenUsed="0" w:qFormat="1"/>
-    <w:lsdException w:name="heading 1" w:semiHidden="0" w:uiPriority="9" w:unhideWhenUsed="0" w:qFormat="1"/>
-    <w:lsdException w:name="heading 2" w:uiPriority="9" w:qFormat="1"/>
-    <w:lsdException w:name="heading 3" w:uiPriority="9" w:qFormat="1"/>
-    <w:lsdException w:name="heading 4" w:uiPriority="9" w:qFormat="1"/>
-    <w:lsdException w:name="heading 5" w:uiPriority="9" w:qFormat="1"/>
-    <w:lsdException w:name="heading 6" w:uiPriority="9" w:qFormat="1"/>
-    <w:lsdException w:name="heading 7" w:uiPriority="9" w:qFormat="1"/>
-    <w:lsdException w:name="heading 8" w:uiPriority="9" w:qFormat="1"/>
-    <w:lsdException w:name="heading 9" w:uiPriority="9" w:qFormat="1"/>
-    <w:lsdException w:name="toc 1" w:uiPriority="39"/>
-    <w:lsdException w:name="toc 2" w:uiPriority="39"/>
-    <w:lsdException w:name="toc 3" w:uiPriority="39"/>
-    <w:lsdException w:name="toc 4" w:uiPriority="39"/>
-    <w:lsdException w:name="toc 5" w:uiPriority="39"/>
-    <w:lsdException w:name="toc 6" w:uiPriority="39"/>
-    <w:lsdException w:name="toc 7" w:uiPriority="39"/>
-    <w:lsdException w:name="toc 8" w:uiPriority="39"/>
-    <w:lsdException w:name="toc 9" w:uiPriority="39"/>
-    <w:lsdException w:name="caption" w:uiPriority="35" w:qFormat="1"/>
-    <w:lsdException w:name="Title" w:semiHidden="0" w:uiPriority="10" w:unhideWhenUsed="0" w:qFormat="1"/>
-    <w:lsdException w:name="Default Paragraph Font" w:uiPriority="1"/>
-    <w:lsdException w:name="Subtitle" w:semiHidden="0" w:uiPriority="11" w:unhideWhenUsed="0" w:qFormat="1"/>
-    <w:lsdException w:name="Strong" w:semiHidden="0" w:uiPriority="22" w:unhideWhenUsed="0" w:qFormat="1"/>
-    <w:lsdException w:name="Emphasis" w:semiHidden="0" w:uiPriority="20" w:unhideWhenUsed="0" w:qFormat="1"/>
-    <w:lsdException w:name="Table Grid" w:semiHidden="0" w:uiPriority="59" w:unhideWhenUsed="0"/>
-    <w:lsdException w:name="Placeholder Text" w:unhideWhenUsed="0"/>
-    <w:lsdException w:name="No Spacing" w:semiHidden="0" w:uiPriority="1" w:unhideWhenUsed="0" w:qFormat="1"/>
-    <w:lsdException w:name="Light Shading" w:semiHidden="0" w:uiPriority="60" w:unhideWhenUsed="0"/>
-    <w:lsdException w:name="Light List" w:semiHidden="0" w:uiPriority="61" w:unhideWhenUsed="0"/>
-    <w:lsdException w:name="Light Grid" w:semiHidden="0" w:uiPriority="62" w:unhideWhenUsed="0"/>
-    <w:lsdException w:name="Medium Shading 1" w:semiHidden="0" w:uiPriority="63" w:unhideWhenUsed="0"/>
-    <w:lsdException w:name="Medium Shading 2" w:semiHidden="0" w:uiPriority="64" w:unhideWhenUsed="0"/>
-    <w:lsdException w:name="Medium List 1" w:semiHidden="0" w:uiPriority="65" w:unhideWhenUsed="0"/>
-    <w:lsdException w:name="Medium List 2" w:semiHidden="0" w:uiPriority="66" w:unhideWhenUsed="0"/>
-    <w:lsdException w:name="Medium Grid 1" w:semiHidden="0" w:uiPriority="67" w:unhideWhenUsed="0"/>
-    <w:lsdException w:name="Medium Grid 2" w:semiHidden="0" w:uiPriority="68" w:unhideWhenUsed="0"/>
-    <w:lsdException w:name="Medium Grid 3" w:semiHidden="0" w:uiPriority="69" w:unhideWhenUsed="0"/>
-    <w:lsdException w:name="Dark List" w:semiHidden="0" w:uiPriority="70" w:unhideWhenUsed="0"/>
-    <w:lsdException w:name="Colorful Shading" w:semiHidden="0" w:uiPriority="71" w:unhideWhenUsed="0"/>
-    <w:lsdException w:name="Colorful List" w:semiHidden="0" w:uiPriority="72" w:unhideWhenUsed="0"/>
-    <w:lsdException w:name="Colorful Grid" w:semiHidden="0" w:uiPriority="73" w:unhideWhenUsed="0"/>
-    <w:lsdException w:name="Light Shading Accent 1" w:semiHidden="0" w:uiPriority="60" w:unhideWhenUsed="0"/>
-    <w:lsdException w:name="Light List Accent 1" w:semiHidden="0" w:uiPriority="61" w:unhideWhenUsed="0"/>
-    <w:lsdException w:name="Light Grid Accent 1" w:semiHidden="0" w:uiPriority="62" w:unhideWhenUsed="0"/>
-    <w:lsdException w:name="Medium Shading 1 Accent 1" w:semiHidden="0" w:uiPriority="63" w:unhideWhenUsed="0"/>
-    <w:lsdException w:name="Medium Shading 2 Accent 1" w:semiHidden="0" w:uiPriority="64" w:unhideWhenUsed="0"/>
-    <w:lsdException w:name="Medium List 1 Accent 1" w:semiHidden="0" w:uiPriority="65" w:unhideWhenUsed="0"/>
-    <w:lsdException w:name="Revision" w:unhideWhenUsed="0"/>
-    <w:lsdException w:name="List Paragraph" w:semiHidden="0" w:uiPriority="34" w:unhideWhenUsed="0" w:qFormat="1"/>
-    <w:lsdException w:name="Quote" w:semiHidden="0" w:uiPriority="29" w:unhideWhenUsed="0" w:qFormat="1"/>
-    <w:lsdException w:name="Intense Quote" w:semiHidden="0" w:uiPriority="30" w:unhideWhenUsed="0" w:qFormat="1"/>
-    <w:lsdException w:name="Medium List 2 Accent 1" w:semiHidden="0" w:uiPriority="66" w:unhideWhenUsed="0"/>
-    <w:lsdException w:name="Medium Grid 1 Accent 1" w:semiHidden="0" w:uiPriority="67" w:unhideWhenUsed="0"/>
-    <w:lsdException w:name="Medium Grid 2 Accent 1" w:semiHidden="0" w:uiPriority="68" w:unhideWhenUsed="0"/>
-    <w:lsdException w:name="Medium Grid 3 Accent 1" w:semiHidden="0" w:uiPriority="69" w:unhideWhenUsed="0"/>
-    <w:lsdException w:name="Dark List Accent 1" w:semiHidden="0" w:uiPriority="70" w:unhideWhenUsed="0"/>
-    <w:lsdException w:name="Colorful Shading Accent 1" w:semiHidden="0" w:uiPriority="71" w:unhideWhenUsed="0"/>
-    <w:lsdException w:name="Colorful List Accent 1" w:semiHidden="0" w:uiPriority="72" w:unhideWhenUsed="0"/>
-    <w:lsdException w:name="Colorful Grid Accent 1" w:semiHidden="0" w:uiPriority="73" w:unhideWhenUsed="0"/>
-    <w:lsdException w:name="Light Shading Accent 2" w:semiHidden="0" w:uiPriority="60" w:unhideWhenUsed="0"/>
-    <w:lsdException w:name="Light List Accent 2" w:semiHidden="0" w:uiPriority="61" w:unhideWhenUsed="0"/>
-    <w:lsdException w:name="Light Grid Accent 2" w:semiHidden="0" w:uiPriority="62" w:unhideWhenUsed="0"/>
-    <w:lsdException w:name="Medium Shading 1 Accent 2" w:semiHidden="0" w:uiPriority="63" w:unhideWhenUsed="0"/>
-    <w:lsdException w:name="Medium Shading 2 Accent 2" w:semiHidden="0" w:uiPriority="64" w:unhideWhenUsed="0"/>
-    <w:lsdException w:name="Medium List 1 Accent 2" w:semiHidden="0" w:uiPriority="65" w:unhideWhenUsed="0"/>
-    <w:lsdException w:name="Medium List 2 Accent 2" w:semiHidden="0" w:uiPriority="66" w:unhideWhenUsed="0"/>
-    <w:lsdException w:name="Medium Grid 1 Accent 2" w:semiHidden="0" w:uiPriority="67" w:unhideWhenUsed="0"/>
-    <w:lsdException w:name="Medium Grid 2 Accent 2" w:semiHidden="0" w:uiPriority="68" w:unhideWhenUsed="0"/>
-    <w:lsdException w:name="Medium Grid 3 Accent 2" w:semiHidden="0" w:uiPriority="69" w:unhideWhenUsed="0"/>
-    <w:lsdException w:name="Dark List Accent 2" w:semiHidden="0" w:uiPriority="70" w:unhideWhenUsed="0"/>
-    <w:lsdException w:name="Colorful Shading Accent 2" w:semiHidden="0" w:uiPriority="71" w:unhideWhenUsed="0"/>
-    <w:lsdException w:name="Colorful List Accent 2" w:semiHidden="0" w:uiPriority="72" w:unhideWhenUsed="0"/>
-    <w:lsdException w:name="Colorful Grid Accent 2" w:semiHidden="0" w:uiPriority="73" w:unhideWhenUsed="0"/>
-    <w:lsdException w:name="Light Shading Accent 3" w:semiHidden="0" w:uiPriority="60" w:unhideWhenUsed="0"/>
-    <w:lsdException w:name="Light List Accent 3" w:semiHidden="0" w:uiPriority="61" w:unhideWhenUsed="0"/>
-    <w:lsdException w:name="Light Grid Accent 3" w:semiHidden="0" w:uiPriority="62" w:unhideWhenUsed="0"/>
-    <w:lsdException w:name="Medium Shading 1 Accent 3" w:semiHidden="0" w:uiPriority="63" w:unhideWhenUsed="0"/>
-    <w:lsdException w:name="Medium Shading 2 Accent 3" w:semiHidden="0" w:uiPriority="64" w:unhideWhenUsed="0"/>
-    <w:lsdException w:name="Medium List 1 Accent 3" w:semiHidden="0" w:uiPriority="65" w:unhideWhenUsed="0"/>
-    <w:lsdException w:name="Medium List 2 Accent 3" w:semiHidden="0" w:uiPriority="66" w:unhideWhenUsed="0"/>
-    <w:lsdException w:name="Medium Grid 1 Accent 3" w:semiHidden="0" w:uiPriority="67" w:unhideWhenUsed="0"/>
-    <w:lsdException w:name="Medium Grid 2 Accent 3" w:semiHidden="0" w:uiPriority="68" w:unhideWhenUsed="0"/>
-    <w:lsdException w:name="Medium Grid 3 Accent 3" w:semiHidden="0" w:uiPriority="69" w:unhideWhenUsed="0"/>
-    <w:lsdException w:name="Dark List Accent 3" w:semiHidden="0" w:uiPriority="70" w:unhideWhenUsed="0"/>
-    <w:lsdException w:name="Colorful Shading Accent 3" w:semiHidden="0" w:uiPriority="71" w:unhideWhenUsed="0"/>
-    <w:lsdException w:name="Colorful List Accent 3" w:semiHidden="0" w:uiPriority="72" w:unhideWhenUsed="0"/>
-    <w:lsdException w:name="Colorful Grid Accent 3" w:semiHidden="0" w:uiPriority="73" w:unhideWhenUsed="0"/>
-    <w:lsdException w:name="Light Shading Accent 4" w:semiHidden="0" w:uiPriority="60" w:unhideWhenUsed="0"/>
-    <w:lsdException w:name="Light List Accent 4" w:semiHidden="0" w:uiPriority="61" w:unhideWhenUsed="0"/>
-    <w:lsdException w:name="Light Grid Accent 4" w:semiHidden="0" w:uiPriority="62" w:unhideWhenUsed="0"/>
-    <w:lsdException w:name="Medium Shading 1 Accent 4" w:semiHidden="0" w:uiPriority="63" w:unhideWhenUsed="0"/>
-    <w:lsdException w:name="Medium Shading 2 Accent 4" w:semiHidden="0" w:uiPriority="64" w:unhideWhenUsed="0"/>
-    <w:lsdException w:name="Medium List 1 Accent 4" w:semiHidden="0" w:uiPriority="65" w:unhideWhenUsed="0"/>
-    <w:lsdException w:name="Medium List 2 Accent 4" w:semiHidden="0" w:uiPriority="66" w:unhideWhenUsed="0"/>
-    <w:lsdException w:name="Medium Grid 1 Accent 4" w:semiHidden="0" w:uiPriority="67" w:unhideWhenUsed="0"/>
-    <w:lsdException w:name="Medium Grid 2 Accent 4" w:semiHidden="0" w:uiPriority="68" w:unhideWhenUsed="0"/>
-    <w:lsdException w:name="Medium Grid 3 Accent 4" w:semiHidden="0" w:uiPriority="69" w:unhideWhenUsed="0"/>
-    <w:lsdException w:name="Dark List Accent 4" w:semiHidden="0" w:uiPriority="70" w:unhideWhenUsed="0"/>
-    <w:lsdException w:name="Colorful Shading Accent 4" w:semiHidden="0" w:uiPriority="71" w:unhideWhenUsed="0"/>
-    <w:lsdException w:name="Colorful List Accent 4" w:semiHidden="0" w:uiPriority="72" w:unhideWhenUsed="0"/>
-    <w:lsdException w:name="Colorful Grid Accent 4" w:semiHidden="0" w:uiPriority="73" w:unhideWhenUsed="0"/>
-    <w:lsdException w:name="Light Shading Accent 5" w:semiHidden="0" w:uiPriority="60" w:unhideWhenUsed="0"/>
-    <w:lsdException w:name="Light List Accent 5" w:semiHidden="0" w:uiPriority="61" w:unhideWhenUsed="0"/>
-    <w:lsdException w:name="Light Grid Accent 5" w:semiHidden="0" w:uiPriority="62" w:unhideWhenUsed="0"/>
-    <w:lsdException w:name="Medium Shading 1 Accent 5" w:semiHidden="0" w:uiPriority="63" w:unhideWhenUsed="0"/>
-    <w:lsdException w:name="Medium Shading 2 Accent 5" w:semiHidden="0" w:uiPriority="64" w:unhideWhenUsed="0"/>
-    <w:lsdException w:name="Medium List 1 Accent 5" w:semiHidden="0" w:uiPriority="65" w:unhideWhenUsed="0"/>
-    <w:lsdException w:name="Medium List 2 Accent 5" w:semiHidden="0" w:uiPriority="66" w:unhideWhenUsed="0"/>
-    <w:lsdException w:name="Medium Grid 1 Accent 5" w:semiHidden="0" w:uiPriority="67" w:unhideWhenUsed="0"/>
-    <w:lsdException w:name="Medium Grid 2 Accent 5" w:semiHidden="0" w:uiPriority="68" w:unhideWhenUsed="0"/>
-    <w:lsdException w:name="Medium Grid 3 Accent 5" w:semiHidden="0" w:uiPriority="69" w:unhideWhenUsed="0"/>
-    <w:lsdException w:name="Dark List Accent 5" w:semiHidden="0" w:uiPriority="70" w:unhideWhenUsed="0"/>
-    <w:lsdException w:name="Colorful Shading Accent 5" w:semiHidden="0" w:uiPriority="71" w:unhideWhenUsed="0"/>
-    <w:lsdException w:name="Colorful List Accent 5" w:semiHidden="0" w:uiPriority="72" w:unhideWhenUsed="0"/>
-    <w:lsdException w:name="Colorful Grid Accent 5" w:semiHidden="0" w:uiPriority="73" w:unhideWhenUsed="0"/>
-    <w:lsdException w:name="Light Shading Accent 6" w:semiHidden="0" w:uiPriority="60" w:unhideWhenUsed="0"/>
-    <w:lsdException w:name="Light List Accent 6" w:semiHidden="0" w:uiPriority="61" w:unhideWhenUsed="0"/>
-    <w:lsdException w:name="Light Grid Accent 6" w:semiHidden="0" w:uiPriority="62" w:unhideWhenUsed="0"/>
-    <w:lsdException w:name="Medium Shading 1 Accent 6" w:semiHidden="0" w:uiPriority="63" w:unhideWhenUsed="0"/>
-    <w:lsdException w:name="Medium Shading 2 Accent 6" w:semiHidden="0" w:uiPriority="64" w:unhideWhenUsed="0"/>
-    <w:lsdException w:name="Medium List 1 Accent 6" w:semiHidden="0" w:uiPriority="65" w:unhideWhenUsed="0"/>
-    <w:lsdException w:name="Medium List 2 Accent 6" w:semiHidden="0" w:uiPriority="66" w:unhideWhenUsed="0"/>
-    <w:lsdException w:name="Medium Grid 1 Accent 6" w:semiHidden="0" w:uiPriority="67" w:unhideWhenUsed="0"/>
-    <w:lsdException w:name="Medium Grid 2 Accent 6" w:semiHidden="0" w:uiPriority="68" w:unhideWhenUsed="0"/>
-    <w:lsdException w:name="Medium Grid 3 Accent 6" w:semiHidden="0" w:uiPriority="69" w:unhideWhenUsed="0"/>
-    <w:lsdException w:name="Dark List Accent 6" w:semiHidden="0" w:uiPriority="70" w:unhideWhenUsed="0"/>
-    <w:lsdException w:name="Colorful Shading Accent 6" w:semiHidden="0" w:uiPriority="71" w:unhideWhenUsed="0"/>
-    <w:lsdException w:name="Colorful List Accent 6" w:semiHidden="0" w:uiPriority="72" w:unhideWhenUsed="0"/>
-    <w:lsdException w:name="Colorful Grid Accent 6" w:semiHidden="0" w:uiPriority="73" w:unhideWhenUsed="0"/>
-    <w:lsdException w:name="Subtle Emphasis" w:semiHidden="0" w:uiPriority="19" w:unhideWhenUsed="0" w:qFormat="1"/>
-    <w:lsdException w:name="Intense Emphasis" w:semiHidden="0" w:uiPriority="21" w:unhideWhenUsed="0" w:qFormat="1"/>
-    <w:lsdException w:name="Subtle Reference" w:semiHidden="0" w:uiPriority="31" w:unhideWhenUsed="0" w:qFormat="1"/>
-    <w:lsdException w:name="Intense Reference" w:semiHidden="0" w:uiPriority="32" w:unhideWhenUsed="0" w:qFormat="1"/>
-    <w:lsdException w:name="Book Title" w:semiHidden="0" w:uiPriority="33" w:unhideWhenUsed="0" w:qFormat="1"/>
-    <w:lsdException w:name="Bibliography" w:uiPriority="37"/>
-    <w:lsdException w:name="TOC Heading" w:uiPriority="39" w:qFormat="1"/>
-  </w:latentStyles>
-  <w:style w:type="paragraph" w:default="1" w:styleId="Standard">
-    <w:name w:val="Normal"/>
-    <w:qFormat/>
-  </w:style>
-  <w:style w:type="character" w:default="1" w:styleId="Absatz-Standardschriftart">
-    <w:name w:val="Default Paragraph Font"/>
-    <w:uiPriority w:val="1"/>
-    <w:semiHidden/>
-    <w:unhideWhenUsed/>
-  </w:style>
-  <w:style w:type="table" w:default="1" w:styleId="NormaleTabelle">
-    <w:name w:val="Normal Table"/>
+  <w:style w:type="character" w:styleId="Kommentarzeichen">
+    <w:name w:val="annotation reference"/>
+    <w:basedOn w:val="Absatz-Standardschriftart"/>
     <w:uiPriority w:val="99"/>
     <w:semiHidden/>
     <w:unhideWhenUsed/>
-    <w:tblPr>
-      <w:tblInd w:w="0" w:type="dxa"/>
-      <w:tblCellMar>
-        <w:top w:w="0" w:type="dxa"/>
-        <w:left w:w="108" w:type="dxa"/>
-        <w:bottom w:w="0" w:type="dxa"/>
-        <w:right w:w="108" w:type="dxa"/>
-      </w:tblCellMar>
-    </w:tblPr>
+    <w:rsid w:val="004B13DF"/>
+    <w:rPr>
+      <w:sz w:val="16"/>
+      <w:szCs w:val="16"/>
+    </w:rPr>
   </w:style>
-  <w:style w:type="numbering" w:default="1" w:styleId="KeineListe">
-    <w:name w:val="No List"/>
+  <w:style w:type="paragraph" w:styleId="Kommentartext">
+    <w:name w:val="annotation text"/>
+    <w:basedOn w:val="Standard"/>
+    <w:link w:val="KommentartextZchn"/>
     <w:uiPriority w:val="99"/>
     <w:semiHidden/>
     <w:unhideWhenUsed/>
+    <w:rsid w:val="004B13DF"/>
+    <w:pPr>
+      <w:spacing w:line="240" w:lineRule="auto"/>
+    </w:pPr>
+    <w:rPr>
+      <w:sz w:val="20"/>
+      <w:szCs w:val="20"/>
+    </w:rPr>
   </w:style>
-  <w:style w:type="paragraph" w:styleId="Listenabsatz">
-    <w:name w:val="List Paragraph"/>
+  <w:style w:type="character" w:customStyle="1" w:styleId="KommentartextZchn">
+    <w:name w:val="Kommentartext Zchn"/>
+    <w:basedOn w:val="Absatz-Standardschriftart"/>
+    <w:link w:val="Kommentartext"/>
+    <w:uiPriority w:val="99"/>
+    <w:semiHidden/>
+    <w:rsid w:val="004B13DF"/>
+    <w:rPr>
+      <w:sz w:val="20"/>
+      <w:szCs w:val="20"/>
+    </w:rPr>
+  </w:style>
+  <w:style w:type="paragraph" w:styleId="Kommentarthema">
+    <w:name w:val="annotation subject"/>
+    <w:basedOn w:val="Kommentartext"/>
+    <w:next w:val="Kommentartext"/>
+    <w:link w:val="KommentarthemaZchn"/>
+    <w:uiPriority w:val="99"/>
+    <w:semiHidden/>
+    <w:unhideWhenUsed/>
+    <w:rsid w:val="004B13DF"/>
+    <w:rPr>
+      <w:b/>
+      <w:bCs/>
+    </w:rPr>
+  </w:style>
+  <w:style w:type="character" w:customStyle="1" w:styleId="KommentarthemaZchn">
+    <w:name w:val="Kommentarthema Zchn"/>
+    <w:basedOn w:val="KommentartextZchn"/>
+    <w:link w:val="Kommentarthema"/>
+    <w:uiPriority w:val="99"/>
+    <w:semiHidden/>
+    <w:rsid w:val="004B13DF"/>
+    <w:rPr>
+      <w:b/>
+      <w:bCs/>
+      <w:sz w:val="20"/>
+      <w:szCs w:val="20"/>
+    </w:rPr>
+  </w:style>
+  <w:style w:type="paragraph" w:styleId="Sprechblasentext">
+    <w:name w:val="Balloon Text"/>
     <w:basedOn w:val="Standard"/>
-    <w:uiPriority w:val="34"/>
-    <w:qFormat/>
-    <w:rsid w:val="00C2360B"/>
+    <w:link w:val="SprechblasentextZchn"/>
+    <w:uiPriority w:val="99"/>
+    <w:semiHidden/>
+    <w:unhideWhenUsed/>
+    <w:rsid w:val="004B13DF"/>
     <w:pPr>
-      <w:ind w:left="720"/>
-      <w:contextualSpacing/>
+      <w:spacing w:line="240" w:lineRule="auto"/>
     </w:pPr>
+    <w:rPr>
+      <w:rFonts w:ascii="Segoe UI" w:hAnsi="Segoe UI" w:cs="Segoe UI"/>
+      <w:sz w:val="18"/>
+      <w:szCs w:val="18"/>
+    </w:rPr>
+  </w:style>
+  <w:style w:type="character" w:customStyle="1" w:styleId="SprechblasentextZchn">
+    <w:name w:val="Sprechblasentext Zchn"/>
+    <w:basedOn w:val="Absatz-Standardschriftart"/>
+    <w:link w:val="Sprechblasentext"/>
+    <w:uiPriority w:val="99"/>
+    <w:semiHidden/>
+    <w:rsid w:val="004B13DF"/>
+    <w:rPr>
+      <w:rFonts w:ascii="Segoe UI" w:hAnsi="Segoe UI" w:cs="Segoe UI"/>
+      <w:sz w:val="18"/>
+      <w:szCs w:val="18"/>
+    </w:rPr>
   </w:style>
 </w:styles>
 </file>

</xml_diff>